<commit_message>
Si no es este Salva paga la cena
</commit_message>
<xml_diff>
--- a/MEMORIA - TAREA2 - 13-02.docx
+++ b/MEMORIA - TAREA2 - 13-02.docx
@@ -1,10 +1,10 @@
 
 <file path=word/document.xml><?xml version="1.0" encoding="utf-8"?>
-<w:document xmlns:wpc="http://schemas.microsoft.com/office/word/2010/wordprocessingCanvas" xmlns:cx="http://schemas.microsoft.com/office/drawing/2014/chartex" xmlns:cx1="http://schemas.microsoft.com/office/drawing/2015/9/8/chartex" xmlns:cx2="http://schemas.microsoft.com/office/drawing/2015/10/21/chartex" xmlns:cx3="http://schemas.microsoft.com/office/drawing/2016/5/9/chartex" xmlns:cx4="http://schemas.microsoft.com/office/drawing/2016/5/10/chartex" xmlns:cx5="http://schemas.microsoft.com/office/drawing/2016/5/11/chartex" xmlns:cx6="http://schemas.microsoft.com/office/drawing/2016/5/12/chartex" xmlns:cx7="http://schemas.microsoft.com/office/drawing/2016/5/13/chartex" xmlns:cx8="http://schemas.microsoft.com/office/drawing/2016/5/14/chartex" xmlns:mc="http://schemas.openxmlformats.org/markup-compatibility/2006" xmlns:aink="http://schemas.microsoft.com/office/drawing/2016/ink" xmlns:am3d="http://schemas.microsoft.com/office/drawing/2017/model3d" xmlns:o="urn:schemas-microsoft-com:office:office" xmlns:oel="http://schemas.microsoft.com/office/2019/extlst" xmlns:r="http://schemas.openxmlformats.org/officeDocument/2006/relationships" xmlns:m="http://schemas.openxmlformats.org/officeDocument/2006/math" xmlns:v="urn:schemas-microsoft-com:vml" xmlns:wp14="http://schemas.microsoft.com/office/word/2010/wordprocessingDrawing" xmlns:wp="http://schemas.openxmlformats.org/drawingml/2006/wordprocessingDrawing" xmlns:w10="urn:schemas-microsoft-com:office:word" xmlns:w="http://schemas.openxmlformats.org/wordprocessingml/2006/main" xmlns:w14="http://schemas.microsoft.com/office/word/2010/wordml" xmlns:w15="http://schemas.microsoft.com/office/word/2012/wordml" xmlns:w16cex="http://schemas.microsoft.com/office/word/2018/wordml/cex" xmlns:w16cid="http://schemas.microsoft.com/office/word/2016/wordml/cid" xmlns:w16="http://schemas.microsoft.com/office/word/2018/wordml" xmlns:w16sdtdh="http://schemas.microsoft.com/office/word/2020/wordml/sdtdatahash" xmlns:w16se="http://schemas.microsoft.com/office/word/2015/wordml/symex" xmlns:wpg="http://schemas.microsoft.com/office/word/2010/wordprocessingGroup" xmlns:wpi="http://schemas.microsoft.com/office/word/2010/wordprocessingInk" xmlns:wne="http://schemas.microsoft.com/office/word/2006/wordml" xmlns:wps="http://schemas.microsoft.com/office/word/2010/wordprocessingShape" mc:Ignorable="w14 w15 w16se w16cid w16 w16cex w16sdtdh wp14">
+<w:document xmlns:wpc="http://schemas.microsoft.com/office/word/2010/wordprocessingCanvas" xmlns:mc="http://schemas.openxmlformats.org/markup-compatibility/2006" xmlns:o="urn:schemas-microsoft-com:office:office" xmlns:r="http://schemas.openxmlformats.org/officeDocument/2006/relationships" xmlns:m="http://schemas.openxmlformats.org/officeDocument/2006/math" xmlns:v="urn:schemas-microsoft-com:vml" xmlns:wp14="http://schemas.microsoft.com/office/word/2010/wordprocessingDrawing" xmlns:wp="http://schemas.openxmlformats.org/drawingml/2006/wordprocessingDrawing" xmlns:w10="urn:schemas-microsoft-com:office:word" xmlns:w="http://schemas.openxmlformats.org/wordprocessingml/2006/main" xmlns:w14="http://schemas.microsoft.com/office/word/2010/wordml" xmlns:w15="http://schemas.microsoft.com/office/word/2012/wordml" xmlns:wpg="http://schemas.microsoft.com/office/word/2010/wordprocessingGroup" xmlns:wpi="http://schemas.microsoft.com/office/word/2010/wordprocessingInk" xmlns:wne="http://schemas.microsoft.com/office/word/2006/wordml" xmlns:wps="http://schemas.microsoft.com/office/word/2010/wordprocessingShape" mc:Ignorable="w14 w15 wp14">
   <w:body>
     <w:p>
       <w:pPr>
-        <w:pStyle w:val="Ttulo"/>
+        <w:pStyle w:val="Puesto"/>
         <w:spacing w:line="276" w:lineRule="auto"/>
         <w:jc w:val="center"/>
         <w:rPr>
@@ -58,61 +58,19 @@
         <w:rPr>
           <w:rStyle w:val="nfasissutil"/>
         </w:rPr>
-        <w:t xml:space="preserve">Bernardo </w:t>
-      </w:r>
-      <w:proofErr w:type="spellStart"/>
+        <w:t>Bernardo Enguix Chordá, Marcos Ibáñez Fandos, Salvador Mar</w:t>
+      </w:r>
       <w:r>
         <w:rPr>
           <w:rStyle w:val="nfasissutil"/>
         </w:rPr>
-        <w:t>Enguix</w:t>
-      </w:r>
-      <w:proofErr w:type="spellEnd"/>
+        <w:t>í</w:t>
+      </w:r>
       <w:r>
         <w:rPr>
           <w:rStyle w:val="nfasissutil"/>
         </w:rPr>
-        <w:t xml:space="preserve"> </w:t>
-      </w:r>
-      <w:proofErr w:type="spellStart"/>
-      <w:r>
-        <w:rPr>
-          <w:rStyle w:val="nfasissutil"/>
-        </w:rPr>
-        <w:t>Chordá</w:t>
-      </w:r>
-      <w:proofErr w:type="spellEnd"/>
-      <w:r>
-        <w:rPr>
-          <w:rStyle w:val="nfasissutil"/>
-        </w:rPr>
-        <w:t>, Marcos Ibáñez Fandos, Salvador Mar</w:t>
-      </w:r>
-      <w:r>
-        <w:rPr>
-          <w:rStyle w:val="nfasissutil"/>
-        </w:rPr>
-        <w:t>í</w:t>
-      </w:r>
-      <w:r>
-        <w:rPr>
-          <w:rStyle w:val="nfasissutil"/>
-        </w:rPr>
-        <w:t xml:space="preserve"> </w:t>
-      </w:r>
-      <w:proofErr w:type="spellStart"/>
-      <w:r>
-        <w:rPr>
-          <w:rStyle w:val="nfasissutil"/>
-        </w:rPr>
-        <w:t>Selfa</w:t>
-      </w:r>
-      <w:proofErr w:type="spellEnd"/>
-      <w:r>
-        <w:rPr>
-          <w:rStyle w:val="nfasissutil"/>
-        </w:rPr>
-        <w:t>, Arnau Mora Gras, Julia Navarro Vicent, Carlos Villena Jiménez</w:t>
+        <w:t xml:space="preserve"> Selfa, Arnau Mora Gras, Julia Navarro Vicent, Carlos Villena Jiménez</w:t>
       </w:r>
     </w:p>
     <w:p>
@@ -169,55 +127,7 @@
           <w:rFonts w:eastAsia="Times New Roman"/>
           <w:lang w:eastAsia="es-ES"/>
         </w:rPr>
-        <w:t xml:space="preserve">implementar directamente el ASM mediante </w:t>
-      </w:r>
-      <w:proofErr w:type="spellStart"/>
-      <w:r>
-        <w:rPr>
-          <w:rFonts w:eastAsia="Times New Roman"/>
-          <w:lang w:eastAsia="es-ES"/>
-        </w:rPr>
-        <w:t>systemVerilog</w:t>
-      </w:r>
-      <w:proofErr w:type="spellEnd"/>
-      <w:r>
-        <w:rPr>
-          <w:rFonts w:eastAsia="Times New Roman"/>
-          <w:lang w:eastAsia="es-ES"/>
-        </w:rPr>
-        <w:t xml:space="preserve"> y de ejercitar la realización de bancos de pruebas con </w:t>
-      </w:r>
-      <w:proofErr w:type="spellStart"/>
-      <w:r>
-        <w:rPr>
-          <w:rFonts w:eastAsia="Times New Roman"/>
-          <w:lang w:eastAsia="es-ES"/>
-        </w:rPr>
-        <w:t>systemVerilog</w:t>
-      </w:r>
-      <w:proofErr w:type="spellEnd"/>
-      <w:r>
-        <w:rPr>
-          <w:rFonts w:eastAsia="Times New Roman"/>
-          <w:lang w:eastAsia="es-ES"/>
-        </w:rPr>
-        <w:t xml:space="preserve"> con RCSG, cobertura funcional, </w:t>
-      </w:r>
-      <w:proofErr w:type="gramStart"/>
-      <w:r>
-        <w:rPr>
-          <w:rFonts w:eastAsia="Times New Roman"/>
-          <w:lang w:eastAsia="es-ES"/>
-        </w:rPr>
-        <w:t>clases,  modelos</w:t>
-      </w:r>
-      <w:proofErr w:type="gramEnd"/>
-      <w:r>
-        <w:rPr>
-          <w:rFonts w:eastAsia="Times New Roman"/>
-          <w:lang w:eastAsia="es-ES"/>
-        </w:rPr>
-        <w:t xml:space="preserve"> de referencia, interfaces,  bloques de reloj y aserciones</w:t>
+        <w:t>implementar directamente el ASM mediante systemVerilog y de ejercitar la realización de bancos de pruebas con systemVerilog con RCSG, cobertura funcional, clases,  modelos de referencia, interfaces,  bloques de reloj y aserciones</w:t>
       </w:r>
       <w:r>
         <w:rPr>
@@ -259,13 +169,8 @@
         </w:numPr>
       </w:pPr>
       <w:r>
-        <w:t>Diseño Componente Data-</w:t>
-      </w:r>
-      <w:proofErr w:type="spellStart"/>
-      <w:r>
-        <w:t>path</w:t>
-      </w:r>
-      <w:proofErr w:type="spellEnd"/>
+        <w:t>Diseño Componente Data-path</w:t>
+      </w:r>
     </w:p>
     <w:p>
       <w:pPr>
@@ -276,13 +181,8 @@
         </w:numPr>
       </w:pPr>
       <w:r>
-        <w:t>Diseño Componente Control-</w:t>
-      </w:r>
-      <w:proofErr w:type="spellStart"/>
-      <w:r>
-        <w:t>path</w:t>
-      </w:r>
-      <w:proofErr w:type="spellEnd"/>
+        <w:t>Diseño Componente Control-path</w:t>
+      </w:r>
     </w:p>
     <w:p>
       <w:pPr>
@@ -406,15 +306,7 @@
         <w:t xml:space="preserve"> diseño de nivel jerárquico </w:t>
       </w:r>
       <w:r>
-        <w:t xml:space="preserve">top es el </w:t>
-      </w:r>
-      <w:proofErr w:type="spellStart"/>
-      <w:r>
-        <w:t>Divisor_Algoritmico</w:t>
-      </w:r>
-      <w:proofErr w:type="spellEnd"/>
-      <w:r>
-        <w:t xml:space="preserve">. </w:t>
+        <w:t xml:space="preserve">top es el Divisor_Algoritmico. </w:t>
       </w:r>
       <w:r>
         <w:t xml:space="preserve">El tamaño de Números de entrada </w:t>
@@ -640,49 +532,7 @@
         <w:rPr>
           <w:shd w:val="clear" w:color="auto" w:fill="FFFFFF"/>
         </w:rPr>
-        <w:t xml:space="preserve">implementación directa del ASM mediante un único fichero </w:t>
-      </w:r>
-      <w:proofErr w:type="spellStart"/>
-      <w:r>
-        <w:rPr>
-          <w:shd w:val="clear" w:color="auto" w:fill="FFFFFF"/>
-        </w:rPr>
-        <w:t>systemVerilog</w:t>
-      </w:r>
-      <w:proofErr w:type="spellEnd"/>
-      <w:r>
-        <w:rPr>
-          <w:shd w:val="clear" w:color="auto" w:fill="FFFFFF"/>
-        </w:rPr>
-        <w:t>, que implementará de forma única tanto el Control-</w:t>
-      </w:r>
-      <w:proofErr w:type="spellStart"/>
-      <w:r>
-        <w:rPr>
-          <w:shd w:val="clear" w:color="auto" w:fill="FFFFFF"/>
-        </w:rPr>
-        <w:t>Path</w:t>
-      </w:r>
-      <w:proofErr w:type="spellEnd"/>
-      <w:r>
-        <w:rPr>
-          <w:shd w:val="clear" w:color="auto" w:fill="FFFFFF"/>
-        </w:rPr>
-        <w:t xml:space="preserve"> como el Data-</w:t>
-      </w:r>
-      <w:proofErr w:type="spellStart"/>
-      <w:r>
-        <w:rPr>
-          <w:shd w:val="clear" w:color="auto" w:fill="FFFFFF"/>
-        </w:rPr>
-        <w:t>Path</w:t>
-      </w:r>
-      <w:proofErr w:type="spellEnd"/>
-      <w:r>
-        <w:rPr>
-          <w:shd w:val="clear" w:color="auto" w:fill="FFFFFF"/>
-        </w:rPr>
-        <w:t>.</w:t>
+        <w:t>implementación directa del ASM mediante un único fichero systemVerilog, que implementará de forma única tanto el Control-Path como el Data-Path.</w:t>
       </w:r>
     </w:p>
     <w:p>
@@ -745,21 +595,7 @@
         <w:rPr>
           <w:shd w:val="clear" w:color="auto" w:fill="FFFFFF"/>
         </w:rPr>
-        <w:t xml:space="preserve"> </w:t>
-      </w:r>
-      <w:proofErr w:type="gramStart"/>
-      <w:r>
-        <w:rPr>
-          <w:shd w:val="clear" w:color="auto" w:fill="FFFFFF"/>
-        </w:rPr>
-        <w:t>-  Actualización</w:t>
-      </w:r>
-      <w:proofErr w:type="gramEnd"/>
-      <w:r>
-        <w:rPr>
-          <w:shd w:val="clear" w:color="auto" w:fill="FFFFFF"/>
-        </w:rPr>
-        <w:t xml:space="preserve"> de los valores.</w:t>
+        <w:t xml:space="preserve"> -  Actualización de los valores.</w:t>
       </w:r>
     </w:p>
     <w:p>
@@ -985,7 +821,6 @@
       <w:r>
         <w:t xml:space="preserve"> un contenedor del estado, </w:t>
       </w:r>
-      <w:proofErr w:type="spellStart"/>
       <w:r>
         <w:rPr>
           <w:b/>
@@ -993,7 +828,6 @@
         </w:rPr>
         <w:t>state</w:t>
       </w:r>
-      <w:proofErr w:type="spellEnd"/>
       <w:r>
         <w:t>, en el que tendremos 4 constantes ya que hay 4 bloques</w:t>
       </w:r>
@@ -1061,7 +895,6 @@
       <w:r>
         <w:t xml:space="preserve"> </w:t>
       </w:r>
-      <w:proofErr w:type="spellStart"/>
       <w:r>
         <w:rPr>
           <w:b/>
@@ -1069,7 +902,6 @@
         </w:rPr>
         <w:t>mem</w:t>
       </w:r>
-      <w:proofErr w:type="spellEnd"/>
       <w:r>
         <w:rPr>
           <w:b/>
@@ -1120,7 +952,6 @@
       <w:r>
         <w:t xml:space="preserve"> y </w:t>
       </w:r>
-      <w:proofErr w:type="spellStart"/>
       <w:r>
         <w:rPr>
           <w:b/>
@@ -1128,7 +959,6 @@
         </w:rPr>
         <w:t>posDen</w:t>
       </w:r>
-      <w:proofErr w:type="spellEnd"/>
       <w:r>
         <w:t xml:space="preserve">. También </w:t>
       </w:r>
@@ -1138,7 +968,6 @@
       <w:r>
         <w:t xml:space="preserve"> las variables </w:t>
       </w:r>
-      <w:proofErr w:type="spellStart"/>
       <w:r>
         <w:rPr>
           <w:b/>
@@ -1146,11 +975,9 @@
         </w:rPr>
         <w:t>signNum</w:t>
       </w:r>
-      <w:proofErr w:type="spellEnd"/>
       <w:r>
         <w:t xml:space="preserve"> y </w:t>
       </w:r>
-      <w:proofErr w:type="spellStart"/>
       <w:r>
         <w:rPr>
           <w:b/>
@@ -1158,7 +985,6 @@
         </w:rPr>
         <w:t>signDen</w:t>
       </w:r>
-      <w:proofErr w:type="spellEnd"/>
       <w:r>
         <w:t xml:space="preserve"> que indicar</w:t>
       </w:r>
@@ -1171,133 +997,69 @@
     </w:p>
     <w:p>
       <w:r>
-        <w:t xml:space="preserve">Al principio de este fichero </w:t>
-      </w:r>
-      <w:proofErr w:type="spellStart"/>
-      <w:r>
-        <w:t>systemVerilog</w:t>
-      </w:r>
-      <w:proofErr w:type="spellEnd"/>
-      <w:r>
+        <w:t xml:space="preserve">Al principio de este fichero systemVerilog </w:t>
+      </w:r>
+      <w:r>
+        <w:t>se implementa</w:t>
+      </w:r>
+      <w:r>
+        <w:t xml:space="preserve"> un FMS, que consiste en una celda altamente automatizada de Tecnologías de Grupos, que consiste de un grupo de estaciones de trabajo de procesos, interconectadas por un sistema automático de carga, almacenamiento y descarga de materiales.</w:t>
+      </w:r>
+    </w:p>
+    <w:p>
+      <w:pPr>
+        <w:rPr>
+          <w:rStyle w:val="nfasisintenso"/>
+        </w:rPr>
+      </w:pPr>
+      <w:r>
+        <w:rPr>
+          <w:rStyle w:val="nfasisintenso"/>
+        </w:rPr>
+        <w:t>CONTROL-PATH</w:t>
+      </w:r>
+    </w:p>
+    <w:p>
+      <w:pPr>
+        <w:rPr>
+          <w:rFonts w:eastAsia="Times New Roman"/>
+          <w:lang w:eastAsia="es-ES"/>
+        </w:rPr>
+      </w:pPr>
+      <w:r>
+        <w:rPr>
+          <w:rFonts w:eastAsia="Times New Roman"/>
+          <w:lang w:eastAsia="es-ES"/>
+        </w:rPr>
+        <w:t>El control path organiza, administra y controla el estado.</w:t>
+      </w:r>
+      <w:r>
+        <w:rPr>
+          <w:rFonts w:eastAsia="Times New Roman"/>
+          <w:lang w:eastAsia="es-ES"/>
+        </w:rPr>
         <w:t xml:space="preserve"> </w:t>
       </w:r>
       <w:r>
-        <w:t>se implementa</w:t>
-      </w:r>
-      <w:r>
-        <w:t xml:space="preserve"> un FMS, que consiste en una celda altamente automatizada de Tecnologías de Grupos, que </w:t>
-      </w:r>
-      <w:proofErr w:type="gramStart"/>
-      <w:r>
-        <w:t>consiste de</w:t>
-      </w:r>
-      <w:proofErr w:type="gramEnd"/>
-      <w:r>
-        <w:t xml:space="preserve"> un grupo de estaciones de trabajo de procesos, interconectadas por un sistema automático de carga, almacenamiento y descarga de materiales.</w:t>
-      </w:r>
-    </w:p>
-    <w:p>
-      <w:pPr>
-        <w:rPr>
-          <w:rStyle w:val="nfasisintenso"/>
-        </w:rPr>
-      </w:pPr>
-      <w:r>
-        <w:rPr>
-          <w:rStyle w:val="nfasisintenso"/>
-        </w:rPr>
-        <w:t>CONTROL-PATH</w:t>
-      </w:r>
-    </w:p>
-    <w:p>
-      <w:pPr>
         <w:rPr>
           <w:rFonts w:eastAsia="Times New Roman"/>
           <w:lang w:eastAsia="es-ES"/>
         </w:rPr>
-      </w:pPr>
+        <w:t xml:space="preserve">La señal </w:t>
+      </w:r>
       <w:r>
         <w:rPr>
           <w:rFonts w:eastAsia="Times New Roman"/>
           <w:lang w:eastAsia="es-ES"/>
         </w:rPr>
-        <w:t xml:space="preserve">El control </w:t>
-      </w:r>
-      <w:proofErr w:type="spellStart"/>
+        <w:t>d</w:t>
+      </w:r>
       <w:r>
         <w:rPr>
           <w:rFonts w:eastAsia="Times New Roman"/>
           <w:lang w:eastAsia="es-ES"/>
         </w:rPr>
-        <w:t>path</w:t>
-      </w:r>
-      <w:proofErr w:type="spellEnd"/>
-      <w:r>
-        <w:rPr>
-          <w:rFonts w:eastAsia="Times New Roman"/>
-          <w:lang w:eastAsia="es-ES"/>
-        </w:rPr>
-        <w:t xml:space="preserve"> organiza, administra y controla el estado.</w:t>
-      </w:r>
-      <w:r>
-        <w:rPr>
-          <w:rFonts w:eastAsia="Times New Roman"/>
-          <w:lang w:eastAsia="es-ES"/>
-        </w:rPr>
-        <w:t xml:space="preserve"> </w:t>
-      </w:r>
-      <w:r>
-        <w:rPr>
-          <w:rFonts w:eastAsia="Times New Roman"/>
-          <w:lang w:eastAsia="es-ES"/>
-        </w:rPr>
-        <w:t xml:space="preserve">La señal </w:t>
-      </w:r>
-      <w:r>
-        <w:rPr>
-          <w:rFonts w:eastAsia="Times New Roman"/>
-          <w:lang w:eastAsia="es-ES"/>
-        </w:rPr>
-        <w:t>d</w:t>
-      </w:r>
-      <w:r>
-        <w:rPr>
-          <w:rFonts w:eastAsia="Times New Roman"/>
-          <w:lang w:eastAsia="es-ES"/>
-        </w:rPr>
-        <w:t xml:space="preserve">e sensibilidad del control </w:t>
-      </w:r>
-      <w:proofErr w:type="spellStart"/>
-      <w:r>
-        <w:rPr>
-          <w:rFonts w:eastAsia="Times New Roman"/>
-          <w:lang w:eastAsia="es-ES"/>
-        </w:rPr>
-        <w:t>path</w:t>
-      </w:r>
-      <w:proofErr w:type="spellEnd"/>
-      <w:r>
-        <w:rPr>
-          <w:rFonts w:eastAsia="Times New Roman"/>
-          <w:lang w:eastAsia="es-ES"/>
-        </w:rPr>
-        <w:t xml:space="preserve"> será la propia entrada </w:t>
-      </w:r>
-      <w:proofErr w:type="spellStart"/>
-      <w:r>
-        <w:rPr>
-          <w:rFonts w:eastAsia="Times New Roman"/>
-          <w:lang w:eastAsia="es-ES"/>
-        </w:rPr>
-        <w:t>start</w:t>
-      </w:r>
-      <w:proofErr w:type="spellEnd"/>
-      <w:r>
-        <w:rPr>
-          <w:rFonts w:eastAsia="Times New Roman"/>
-          <w:lang w:eastAsia="es-ES"/>
-        </w:rPr>
-        <w:t xml:space="preserve"> que se va a alimentar en su etapa inicial.</w:t>
+        <w:t>e sensibilidad del control path será la propia entrada start que se va a alimentar en su etapa inicial.</w:t>
       </w:r>
     </w:p>
     <w:p>
@@ -1336,23 +1098,7 @@
           <w:rFonts w:eastAsia="Times New Roman"/>
           <w:lang w:eastAsia="es-ES"/>
         </w:rPr>
-        <w:t xml:space="preserve">El data </w:t>
-      </w:r>
-      <w:proofErr w:type="spellStart"/>
-      <w:r>
-        <w:rPr>
-          <w:rFonts w:eastAsia="Times New Roman"/>
-          <w:lang w:eastAsia="es-ES"/>
-        </w:rPr>
-        <w:t>path</w:t>
-      </w:r>
-      <w:proofErr w:type="spellEnd"/>
-      <w:r>
-        <w:rPr>
-          <w:rFonts w:eastAsia="Times New Roman"/>
-          <w:lang w:eastAsia="es-ES"/>
-        </w:rPr>
-        <w:t xml:space="preserve"> ejecuta todos los cambios en todas las variables existentes en el diseño.</w:t>
+        <w:t>El data path ejecuta todos los cambios en todas las variables existentes en el diseño.</w:t>
       </w:r>
     </w:p>
     <w:p/>
@@ -1402,6 +1148,7 @@
       <w:r>
         <w:rPr>
           <w:noProof/>
+          <w:lang w:eastAsia="es-ES"/>
         </w:rPr>
         <w:drawing>
           <wp:inline distT="0" distB="0" distL="0" distR="0" wp14:anchorId="23F00755" wp14:editId="53388CB9">
@@ -1470,29 +1217,13 @@
         <w:t>se aprecia</w:t>
       </w:r>
       <w:r>
-        <w:t xml:space="preserve"> en los </w:t>
-      </w:r>
-      <w:proofErr w:type="spellStart"/>
-      <w:r>
-        <w:t>crosspoints</w:t>
-      </w:r>
-      <w:proofErr w:type="spellEnd"/>
-      <w:r>
-        <w:t xml:space="preserve"> de las entradas</w:t>
+        <w:t xml:space="preserve"> en los crosspoints de las entradas</w:t>
       </w:r>
       <w:r>
         <w:t>,</w:t>
       </w:r>
       <w:r>
-        <w:t xml:space="preserve"> todos ellos tienen un </w:t>
-      </w:r>
-      <w:proofErr w:type="spellStart"/>
-      <w:r>
-        <w:t>coverage</w:t>
-      </w:r>
-      <w:proofErr w:type="spellEnd"/>
-      <w:r>
-        <w:t xml:space="preserve"> del 90% que garantiza un funcionamiento más que correcto</w:t>
+        <w:t xml:space="preserve"> todos ellos tienen un coverage del 90% que garantiza un funcionamiento más que correcto</w:t>
       </w:r>
       <w:r>
         <w:t>.</w:t>
@@ -1500,37 +1231,13 @@
     </w:p>
     <w:p>
       <w:r>
-        <w:t xml:space="preserve">Además del </w:t>
-      </w:r>
-      <w:proofErr w:type="spellStart"/>
-      <w:r>
-        <w:t>covergroup</w:t>
-      </w:r>
-      <w:proofErr w:type="spellEnd"/>
-      <w:r>
-        <w:t xml:space="preserve"> encargado de las entrada</w:t>
+        <w:t>Además del covergroup encargado de las entrada</w:t>
       </w:r>
       <w:r>
         <w:t xml:space="preserve">s, el </w:t>
       </w:r>
       <w:r>
-        <w:t xml:space="preserve">equipo ha decidido implementar un </w:t>
-      </w:r>
-      <w:proofErr w:type="spellStart"/>
-      <w:r>
-        <w:t>covergroup</w:t>
-      </w:r>
-      <w:proofErr w:type="spellEnd"/>
-      <w:r>
-        <w:t xml:space="preserve"> con </w:t>
-      </w:r>
-      <w:proofErr w:type="spellStart"/>
-      <w:r>
-        <w:t>trigger</w:t>
-      </w:r>
-      <w:proofErr w:type="spellEnd"/>
-      <w:r>
-        <w:t xml:space="preserve"> que se encarga de almacenar los cocientes y restos que </w:t>
+        <w:t xml:space="preserve">equipo ha decidido implementar un covergroup con trigger que se encarga de almacenar los cocientes y restos que </w:t>
       </w:r>
       <w:r>
         <w:t>dan</w:t>
@@ -1560,13 +1267,8 @@
         <w:t>resultado</w:t>
       </w:r>
       <w:r>
-        <w:t xml:space="preserve"> con bastante poco </w:t>
-      </w:r>
-      <w:proofErr w:type="spellStart"/>
-      <w:r>
-        <w:t>coverage</w:t>
-      </w:r>
-      <w:proofErr w:type="spellEnd"/>
+        <w:t xml:space="preserve"> con bastante poco coverage</w:t>
+      </w:r>
       <w:r>
         <w:t xml:space="preserve">.  </w:t>
       </w:r>
@@ -1587,6 +1289,7 @@
       <w:r>
         <w:rPr>
           <w:noProof/>
+          <w:lang w:eastAsia="es-ES"/>
         </w:rPr>
         <w:drawing>
           <wp:inline distT="0" distB="0" distL="0" distR="0" wp14:anchorId="6AF5CF38" wp14:editId="5C8BCA2B">
@@ -1652,15 +1355,7 @@
         <w:t>ó</w:t>
       </w:r>
       <w:r>
-        <w:t xml:space="preserve">n de los </w:t>
-      </w:r>
-      <w:proofErr w:type="spellStart"/>
-      <w:r>
-        <w:t>coverages</w:t>
-      </w:r>
-      <w:proofErr w:type="spellEnd"/>
-      <w:r>
-        <w:t xml:space="preserve"> que </w:t>
+        <w:t xml:space="preserve">n de los coverages que </w:t>
       </w:r>
       <w:r>
         <w:t>se han</w:t>
@@ -1672,15 +1367,7 @@
         <w:t>se puede</w:t>
       </w:r>
       <w:r>
-        <w:t xml:space="preserve"> apreciar en el coverpoint2 hay una </w:t>
-      </w:r>
-      <w:proofErr w:type="spellStart"/>
-      <w:r>
-        <w:t>bin</w:t>
-      </w:r>
-      <w:proofErr w:type="spellEnd"/>
-      <w:r>
-        <w:t xml:space="preserve"> definida como ilegal</w:t>
+        <w:t xml:space="preserve"> apreciar en el coverpoint2 hay una bin definida como ilegal</w:t>
       </w:r>
       <w:r>
         <w:t>.</w:t>
@@ -1785,6 +1472,998 @@
           <w:rStyle w:val="Textoennegrita"/>
         </w:rPr>
         <w:t>Y SIMULACIÓN LÓGICA.</w:t>
+      </w:r>
+    </w:p>
+    <w:p>
+      <w:pPr>
+        <w:pStyle w:val="Prrafodelista"/>
+        <w:ind w:left="516"/>
+      </w:pPr>
+    </w:p>
+    <w:p>
+      <w:pPr>
+        <w:pStyle w:val="Prrafodelista"/>
+        <w:ind w:left="516"/>
+      </w:pPr>
+      <w:r>
+        <w:t>Para realizar el análisis temporal del divisor algorítmico utilizaremos la herramienta TimeQuest TimingAnalyser una vez hayamos compilado el proyecto.</w:t>
+      </w:r>
+    </w:p>
+    <w:p>
+      <w:pPr>
+        <w:pStyle w:val="Prrafodelista"/>
+        <w:ind w:left="516"/>
+      </w:pPr>
+    </w:p>
+    <w:p>
+      <w:pPr>
+        <w:pStyle w:val="Prrafodelista"/>
+        <w:ind w:left="516"/>
+      </w:pPr>
+      <w:r>
+        <w:t>En primer lugar comprobaremos que relojes detecta. Podemos ver que detecta una señal de reloj denominada CLK con las siguientes características:</w:t>
+      </w:r>
+    </w:p>
+    <w:p>
+      <w:pPr>
+        <w:pStyle w:val="Prrafodelista"/>
+        <w:ind w:left="516"/>
+        <w:rPr>
+          <w:noProof/>
+          <w:lang w:eastAsia="es-ES"/>
+        </w:rPr>
+      </w:pPr>
+    </w:p>
+    <w:p>
+      <w:pPr>
+        <w:pStyle w:val="Prrafodelista"/>
+        <w:ind w:left="516"/>
+        <w:jc w:val="center"/>
+      </w:pPr>
+      <w:r>
+        <w:rPr>
+          <w:noProof/>
+          <w:lang w:eastAsia="es-ES"/>
+        </w:rPr>
+        <w:drawing>
+          <wp:inline distT="0" distB="0" distL="0" distR="0" wp14:anchorId="06C2F95A" wp14:editId="00E4AB8B">
+            <wp:extent cx="3000794" cy="485843"/>
+            <wp:effectExtent l="0" t="0" r="0" b="9525"/>
+            <wp:docPr id="20" name="Imagen 20"/>
+            <wp:cNvGraphicFramePr>
+              <a:graphicFrameLocks xmlns:a="http://schemas.openxmlformats.org/drawingml/2006/main" noChangeAspect="1"/>
+            </wp:cNvGraphicFramePr>
+            <a:graphic xmlns:a="http://schemas.openxmlformats.org/drawingml/2006/main">
+              <a:graphicData uri="http://schemas.openxmlformats.org/drawingml/2006/picture">
+                <pic:pic xmlns:pic="http://schemas.openxmlformats.org/drawingml/2006/picture">
+                  <pic:nvPicPr>
+                    <pic:cNvPr id="20" name="frec1.PNG"/>
+                    <pic:cNvPicPr/>
+                  </pic:nvPicPr>
+                  <pic:blipFill>
+                    <a:blip r:embed="rId13">
+                      <a:extLst>
+                        <a:ext uri="{28A0092B-C50C-407E-A947-70E740481C1C}">
+                          <a14:useLocalDpi xmlns:a14="http://schemas.microsoft.com/office/drawing/2010/main" val="0"/>
+                        </a:ext>
+                      </a:extLst>
+                    </a:blip>
+                    <a:stretch>
+                      <a:fillRect/>
+                    </a:stretch>
+                  </pic:blipFill>
+                  <pic:spPr>
+                    <a:xfrm>
+                      <a:off x="0" y="0"/>
+                      <a:ext cx="3000794" cy="485843"/>
+                    </a:xfrm>
+                    <a:prstGeom prst="rect">
+                      <a:avLst/>
+                    </a:prstGeom>
+                  </pic:spPr>
+                </pic:pic>
+              </a:graphicData>
+            </a:graphic>
+          </wp:inline>
+        </w:drawing>
+      </w:r>
+    </w:p>
+    <w:p>
+      <w:pPr>
+        <w:pStyle w:val="Prrafodelista"/>
+        <w:ind w:left="516"/>
+        <w:jc w:val="center"/>
+      </w:pPr>
+    </w:p>
+    <w:p>
+      <w:pPr>
+        <w:pStyle w:val="Prrafodelista"/>
+        <w:ind w:left="516"/>
+      </w:pPr>
+      <w:r>
+        <w:t>La frecuencia objetivo es bastante elevada. Por ello modificamos este valor definiendo el periodo como 4.000 ns y 2.000 ns de caída (falling). Así obtenemos la nueva frecuencia objetivo.</w:t>
+      </w:r>
+    </w:p>
+    <w:p>
+      <w:pPr>
+        <w:pStyle w:val="Prrafodelista"/>
+        <w:ind w:left="516"/>
+      </w:pPr>
+    </w:p>
+    <w:p>
+      <w:pPr>
+        <w:pStyle w:val="Prrafodelista"/>
+        <w:ind w:left="516"/>
+      </w:pPr>
+      <w:r>
+        <w:t>El siguiente paso es sacar la frecuencia máxima de operación. Para ver los problemas de márgenes de activación haremos un report del setup, o podríamos hacer un report y ver cuál es el peor caso con los 10 peores casos.</w:t>
+      </w:r>
+    </w:p>
+    <w:p>
+      <w:pPr>
+        <w:pStyle w:val="Prrafodelista"/>
+        <w:ind w:left="516"/>
+      </w:pPr>
+    </w:p>
+    <w:p>
+      <w:pPr>
+        <w:pStyle w:val="Prrafodelista"/>
+        <w:ind w:left="516"/>
+        <w:jc w:val="center"/>
+      </w:pPr>
+      <w:r>
+        <w:rPr>
+          <w:noProof/>
+          <w:lang w:eastAsia="es-ES"/>
+        </w:rPr>
+        <w:drawing>
+          <wp:inline distT="0" distB="0" distL="0" distR="0" wp14:anchorId="0AA68CBA" wp14:editId="01EEFEF4">
+            <wp:extent cx="3950898" cy="1427694"/>
+            <wp:effectExtent l="0" t="0" r="0" b="1270"/>
+            <wp:docPr id="25" name="Imagen 25"/>
+            <wp:cNvGraphicFramePr>
+              <a:graphicFrameLocks xmlns:a="http://schemas.openxmlformats.org/drawingml/2006/main" noChangeAspect="1"/>
+            </wp:cNvGraphicFramePr>
+            <a:graphic xmlns:a="http://schemas.openxmlformats.org/drawingml/2006/main">
+              <a:graphicData uri="http://schemas.openxmlformats.org/drawingml/2006/picture">
+                <pic:pic xmlns:pic="http://schemas.openxmlformats.org/drawingml/2006/picture">
+                  <pic:nvPicPr>
+                    <pic:cNvPr id="25" name="peores10_1.PNG"/>
+                    <pic:cNvPicPr/>
+                  </pic:nvPicPr>
+                  <pic:blipFill>
+                    <a:blip r:embed="rId14">
+                      <a:extLst>
+                        <a:ext uri="{28A0092B-C50C-407E-A947-70E740481C1C}">
+                          <a14:useLocalDpi xmlns:a14="http://schemas.microsoft.com/office/drawing/2010/main" val="0"/>
+                        </a:ext>
+                      </a:extLst>
+                    </a:blip>
+                    <a:stretch>
+                      <a:fillRect/>
+                    </a:stretch>
+                  </pic:blipFill>
+                  <pic:spPr>
+                    <a:xfrm>
+                      <a:off x="0" y="0"/>
+                      <a:ext cx="3983923" cy="1439628"/>
+                    </a:xfrm>
+                    <a:prstGeom prst="rect">
+                      <a:avLst/>
+                    </a:prstGeom>
+                  </pic:spPr>
+                </pic:pic>
+              </a:graphicData>
+            </a:graphic>
+          </wp:inline>
+        </w:drawing>
+      </w:r>
+    </w:p>
+    <w:p>
+      <w:pPr>
+        <w:pStyle w:val="Prrafodelista"/>
+        <w:ind w:left="516"/>
+        <w:jc w:val="center"/>
+      </w:pPr>
+    </w:p>
+    <w:p>
+      <w:pPr>
+        <w:pStyle w:val="Prrafodelista"/>
+        <w:ind w:left="516"/>
+        <w:jc w:val="center"/>
+      </w:pPr>
+      <w:r>
+        <w:rPr>
+          <w:noProof/>
+          <w:lang w:eastAsia="es-ES"/>
+        </w:rPr>
+        <w:drawing>
+          <wp:inline distT="0" distB="0" distL="0" distR="0" wp14:anchorId="7AFD851A" wp14:editId="300552AD">
+            <wp:extent cx="3942271" cy="1995705"/>
+            <wp:effectExtent l="0" t="0" r="1270" b="5080"/>
+            <wp:docPr id="26" name="Imagen 26"/>
+            <wp:cNvGraphicFramePr>
+              <a:graphicFrameLocks xmlns:a="http://schemas.openxmlformats.org/drawingml/2006/main" noChangeAspect="1"/>
+            </wp:cNvGraphicFramePr>
+            <a:graphic xmlns:a="http://schemas.openxmlformats.org/drawingml/2006/main">
+              <a:graphicData uri="http://schemas.openxmlformats.org/drawingml/2006/picture">
+                <pic:pic xmlns:pic="http://schemas.openxmlformats.org/drawingml/2006/picture">
+                  <pic:nvPicPr>
+                    <pic:cNvPr id="26" name="setup_slack_1.PNG"/>
+                    <pic:cNvPicPr/>
+                  </pic:nvPicPr>
+                  <pic:blipFill>
+                    <a:blip r:embed="rId15">
+                      <a:extLst>
+                        <a:ext uri="{28A0092B-C50C-407E-A947-70E740481C1C}">
+                          <a14:useLocalDpi xmlns:a14="http://schemas.microsoft.com/office/drawing/2010/main" val="0"/>
+                        </a:ext>
+                      </a:extLst>
+                    </a:blip>
+                    <a:stretch>
+                      <a:fillRect/>
+                    </a:stretch>
+                  </pic:blipFill>
+                  <pic:spPr>
+                    <a:xfrm>
+                      <a:off x="0" y="0"/>
+                      <a:ext cx="3964211" cy="2006812"/>
+                    </a:xfrm>
+                    <a:prstGeom prst="rect">
+                      <a:avLst/>
+                    </a:prstGeom>
+                  </pic:spPr>
+                </pic:pic>
+              </a:graphicData>
+            </a:graphic>
+          </wp:inline>
+        </w:drawing>
+      </w:r>
+    </w:p>
+    <w:p>
+      <w:pPr>
+        <w:pStyle w:val="Prrafodelista"/>
+        <w:ind w:left="516"/>
+        <w:jc w:val="center"/>
+        <w:rPr>
+          <w:noProof/>
+          <w:lang w:eastAsia="es-ES"/>
+        </w:rPr>
+      </w:pPr>
+    </w:p>
+    <w:p>
+      <w:pPr>
+        <w:pStyle w:val="Prrafodelista"/>
+        <w:ind w:left="516"/>
+        <w:rPr>
+          <w:noProof/>
+          <w:lang w:eastAsia="es-ES"/>
+        </w:rPr>
+      </w:pPr>
+      <w:r>
+        <w:rPr>
+          <w:noProof/>
+          <w:lang w:eastAsia="es-ES"/>
+        </w:rPr>
+        <w:t>Si queremos introducir información sobre qué ocurre desde el exterior hasta los puertos de entrada del divisor algorítmico, tendremos más información de más paths.</w:t>
+      </w:r>
+    </w:p>
+    <w:p>
+      <w:pPr>
+        <w:pStyle w:val="Prrafodelista"/>
+        <w:ind w:left="516"/>
+        <w:rPr>
+          <w:noProof/>
+          <w:lang w:eastAsia="es-ES"/>
+        </w:rPr>
+      </w:pPr>
+    </w:p>
+    <w:p>
+      <w:pPr>
+        <w:pStyle w:val="Prrafodelista"/>
+        <w:ind w:left="516"/>
+        <w:rPr>
+          <w:noProof/>
+          <w:lang w:eastAsia="es-ES"/>
+        </w:rPr>
+      </w:pPr>
+      <w:r>
+        <w:rPr>
+          <w:noProof/>
+          <w:lang w:eastAsia="es-ES"/>
+        </w:rPr>
+        <w:t>En Set Input Delay añadimos un retardo de 1 ns y listamos todos los puertos de entrada (Num, Den, Start, RSTa y CLK).</w:t>
+      </w:r>
+    </w:p>
+    <w:p>
+      <w:pPr>
+        <w:pStyle w:val="Prrafodelista"/>
+        <w:ind w:left="516"/>
+        <w:rPr>
+          <w:noProof/>
+          <w:lang w:eastAsia="es-ES"/>
+        </w:rPr>
+      </w:pPr>
+    </w:p>
+    <w:p>
+      <w:pPr>
+        <w:pStyle w:val="Prrafodelista"/>
+        <w:ind w:left="516"/>
+        <w:jc w:val="center"/>
+        <w:rPr>
+          <w:noProof/>
+          <w:lang w:eastAsia="es-ES"/>
+        </w:rPr>
+      </w:pPr>
+      <w:r>
+        <w:rPr>
+          <w:noProof/>
+          <w:lang w:eastAsia="es-ES"/>
+        </w:rPr>
+        <w:drawing>
+          <wp:inline distT="0" distB="0" distL="0" distR="0" wp14:anchorId="1C7F2016" wp14:editId="53FEAD67">
+            <wp:extent cx="3029373" cy="504895"/>
+            <wp:effectExtent l="0" t="0" r="0" b="9525"/>
+            <wp:docPr id="28" name="Imagen 28"/>
+            <wp:cNvGraphicFramePr>
+              <a:graphicFrameLocks xmlns:a="http://schemas.openxmlformats.org/drawingml/2006/main" noChangeAspect="1"/>
+            </wp:cNvGraphicFramePr>
+            <a:graphic xmlns:a="http://schemas.openxmlformats.org/drawingml/2006/main">
+              <a:graphicData uri="http://schemas.openxmlformats.org/drawingml/2006/picture">
+                <pic:pic xmlns:pic="http://schemas.openxmlformats.org/drawingml/2006/picture">
+                  <pic:nvPicPr>
+                    <pic:cNvPr id="28" name="frec_input.PNG"/>
+                    <pic:cNvPicPr/>
+                  </pic:nvPicPr>
+                  <pic:blipFill>
+                    <a:blip r:embed="rId16">
+                      <a:extLst>
+                        <a:ext uri="{28A0092B-C50C-407E-A947-70E740481C1C}">
+                          <a14:useLocalDpi xmlns:a14="http://schemas.microsoft.com/office/drawing/2010/main" val="0"/>
+                        </a:ext>
+                      </a:extLst>
+                    </a:blip>
+                    <a:stretch>
+                      <a:fillRect/>
+                    </a:stretch>
+                  </pic:blipFill>
+                  <pic:spPr>
+                    <a:xfrm>
+                      <a:off x="0" y="0"/>
+                      <a:ext cx="3029373" cy="504895"/>
+                    </a:xfrm>
+                    <a:prstGeom prst="rect">
+                      <a:avLst/>
+                    </a:prstGeom>
+                  </pic:spPr>
+                </pic:pic>
+              </a:graphicData>
+            </a:graphic>
+          </wp:inline>
+        </w:drawing>
+      </w:r>
+    </w:p>
+    <w:p>
+      <w:pPr>
+        <w:pStyle w:val="Prrafodelista"/>
+        <w:ind w:left="516"/>
+        <w:jc w:val="center"/>
+        <w:rPr>
+          <w:noProof/>
+          <w:lang w:eastAsia="es-ES"/>
+        </w:rPr>
+      </w:pPr>
+    </w:p>
+    <w:p>
+      <w:pPr>
+        <w:pStyle w:val="Prrafodelista"/>
+        <w:ind w:left="516"/>
+        <w:jc w:val="center"/>
+        <w:rPr>
+          <w:noProof/>
+          <w:lang w:eastAsia="es-ES"/>
+        </w:rPr>
+      </w:pPr>
+      <w:r>
+        <w:rPr>
+          <w:noProof/>
+          <w:lang w:eastAsia="es-ES"/>
+        </w:rPr>
+        <w:drawing>
+          <wp:inline distT="0" distB="0" distL="0" distR="0" wp14:anchorId="524F6B90" wp14:editId="7D030CAC">
+            <wp:extent cx="4149305" cy="1997561"/>
+            <wp:effectExtent l="0" t="0" r="3810" b="3175"/>
+            <wp:docPr id="27" name="Imagen 27"/>
+            <wp:cNvGraphicFramePr>
+              <a:graphicFrameLocks xmlns:a="http://schemas.openxmlformats.org/drawingml/2006/main" noChangeAspect="1"/>
+            </wp:cNvGraphicFramePr>
+            <a:graphic xmlns:a="http://schemas.openxmlformats.org/drawingml/2006/main">
+              <a:graphicData uri="http://schemas.openxmlformats.org/drawingml/2006/picture">
+                <pic:pic xmlns:pic="http://schemas.openxmlformats.org/drawingml/2006/picture">
+                  <pic:nvPicPr>
+                    <pic:cNvPr id="27" name="setup_slack_input.PNG"/>
+                    <pic:cNvPicPr/>
+                  </pic:nvPicPr>
+                  <pic:blipFill>
+                    <a:blip r:embed="rId17">
+                      <a:extLst>
+                        <a:ext uri="{28A0092B-C50C-407E-A947-70E740481C1C}">
+                          <a14:useLocalDpi xmlns:a14="http://schemas.microsoft.com/office/drawing/2010/main" val="0"/>
+                        </a:ext>
+                      </a:extLst>
+                    </a:blip>
+                    <a:stretch>
+                      <a:fillRect/>
+                    </a:stretch>
+                  </pic:blipFill>
+                  <pic:spPr>
+                    <a:xfrm>
+                      <a:off x="0" y="0"/>
+                      <a:ext cx="4166793" cy="2005980"/>
+                    </a:xfrm>
+                    <a:prstGeom prst="rect">
+                      <a:avLst/>
+                    </a:prstGeom>
+                  </pic:spPr>
+                </pic:pic>
+              </a:graphicData>
+            </a:graphic>
+          </wp:inline>
+        </w:drawing>
+      </w:r>
+    </w:p>
+    <w:p>
+      <w:pPr>
+        <w:pStyle w:val="Prrafodelista"/>
+        <w:ind w:left="516"/>
+        <w:jc w:val="center"/>
+        <w:rPr>
+          <w:noProof/>
+          <w:lang w:eastAsia="es-ES"/>
+        </w:rPr>
+      </w:pPr>
+    </w:p>
+    <w:p>
+      <w:pPr>
+        <w:pStyle w:val="Prrafodelista"/>
+        <w:ind w:left="516"/>
+        <w:jc w:val="center"/>
+        <w:rPr>
+          <w:noProof/>
+          <w:lang w:eastAsia="es-ES"/>
+        </w:rPr>
+      </w:pPr>
+      <w:r>
+        <w:rPr>
+          <w:noProof/>
+          <w:lang w:eastAsia="es-ES"/>
+        </w:rPr>
+        <w:drawing>
+          <wp:inline distT="0" distB="0" distL="0" distR="0" wp14:anchorId="251788D8" wp14:editId="2CE6F1E5">
+            <wp:extent cx="4304581" cy="1572711"/>
+            <wp:effectExtent l="0" t="0" r="1270" b="8890"/>
+            <wp:docPr id="29" name="Imagen 29"/>
+            <wp:cNvGraphicFramePr>
+              <a:graphicFrameLocks xmlns:a="http://schemas.openxmlformats.org/drawingml/2006/main" noChangeAspect="1"/>
+            </wp:cNvGraphicFramePr>
+            <a:graphic xmlns:a="http://schemas.openxmlformats.org/drawingml/2006/main">
+              <a:graphicData uri="http://schemas.openxmlformats.org/drawingml/2006/picture">
+                <pic:pic xmlns:pic="http://schemas.openxmlformats.org/drawingml/2006/picture">
+                  <pic:nvPicPr>
+                    <pic:cNvPr id="29" name="peores10_input.PNG"/>
+                    <pic:cNvPicPr/>
+                  </pic:nvPicPr>
+                  <pic:blipFill>
+                    <a:blip r:embed="rId18">
+                      <a:extLst>
+                        <a:ext uri="{28A0092B-C50C-407E-A947-70E740481C1C}">
+                          <a14:useLocalDpi xmlns:a14="http://schemas.microsoft.com/office/drawing/2010/main" val="0"/>
+                        </a:ext>
+                      </a:extLst>
+                    </a:blip>
+                    <a:stretch>
+                      <a:fillRect/>
+                    </a:stretch>
+                  </pic:blipFill>
+                  <pic:spPr>
+                    <a:xfrm>
+                      <a:off x="0" y="0"/>
+                      <a:ext cx="4341038" cy="1586031"/>
+                    </a:xfrm>
+                    <a:prstGeom prst="rect">
+                      <a:avLst/>
+                    </a:prstGeom>
+                  </pic:spPr>
+                </pic:pic>
+              </a:graphicData>
+            </a:graphic>
+          </wp:inline>
+        </w:drawing>
+      </w:r>
+    </w:p>
+    <w:p>
+      <w:pPr>
+        <w:pStyle w:val="Prrafodelista"/>
+        <w:ind w:left="516"/>
+        <w:jc w:val="center"/>
+        <w:rPr>
+          <w:noProof/>
+          <w:lang w:eastAsia="es-ES"/>
+        </w:rPr>
+      </w:pPr>
+    </w:p>
+    <w:p>
+      <w:pPr>
+        <w:pStyle w:val="Prrafodelista"/>
+        <w:ind w:left="516"/>
+        <w:rPr>
+          <w:noProof/>
+          <w:lang w:eastAsia="es-ES"/>
+        </w:rPr>
+      </w:pPr>
+      <w:r>
+        <w:rPr>
+          <w:noProof/>
+          <w:lang w:eastAsia="es-ES"/>
+        </w:rPr>
+        <w:t xml:space="preserve">En Set </w:t>
+      </w:r>
+      <w:r>
+        <w:rPr>
+          <w:noProof/>
+          <w:lang w:eastAsia="es-ES"/>
+        </w:rPr>
+        <w:t>Output</w:t>
+      </w:r>
+      <w:r>
+        <w:rPr>
+          <w:noProof/>
+          <w:lang w:eastAsia="es-ES"/>
+        </w:rPr>
+        <w:t xml:space="preserve"> Delay añadimos un retardo de </w:t>
+      </w:r>
+      <w:r>
+        <w:rPr>
+          <w:noProof/>
+          <w:lang w:eastAsia="es-ES"/>
+        </w:rPr>
+        <w:t>2</w:t>
+      </w:r>
+      <w:r>
+        <w:rPr>
+          <w:noProof/>
+          <w:lang w:eastAsia="es-ES"/>
+        </w:rPr>
+        <w:t xml:space="preserve"> ns y listamos todos los puertos de </w:t>
+      </w:r>
+      <w:r>
+        <w:rPr>
+          <w:noProof/>
+          <w:lang w:eastAsia="es-ES"/>
+        </w:rPr>
+        <w:t>salida</w:t>
+      </w:r>
+      <w:r>
+        <w:rPr>
+          <w:noProof/>
+          <w:lang w:eastAsia="es-ES"/>
+        </w:rPr>
+        <w:t xml:space="preserve"> (</w:t>
+      </w:r>
+      <w:r>
+        <w:rPr>
+          <w:noProof/>
+          <w:lang w:eastAsia="es-ES"/>
+        </w:rPr>
+        <w:t>Coc</w:t>
+      </w:r>
+      <w:r>
+        <w:rPr>
+          <w:noProof/>
+          <w:lang w:eastAsia="es-ES"/>
+        </w:rPr>
+        <w:t xml:space="preserve">, </w:t>
+      </w:r>
+      <w:r>
+        <w:rPr>
+          <w:noProof/>
+          <w:lang w:eastAsia="es-ES"/>
+        </w:rPr>
+        <w:t>Res y Done</w:t>
+      </w:r>
+      <w:r>
+        <w:rPr>
+          <w:noProof/>
+          <w:lang w:eastAsia="es-ES"/>
+        </w:rPr>
+        <w:t>).</w:t>
+      </w:r>
+    </w:p>
+    <w:p>
+      <w:pPr>
+        <w:pStyle w:val="Prrafodelista"/>
+        <w:ind w:left="516"/>
+        <w:rPr>
+          <w:noProof/>
+          <w:lang w:eastAsia="es-ES"/>
+        </w:rPr>
+      </w:pPr>
+    </w:p>
+    <w:p>
+      <w:pPr>
+        <w:pStyle w:val="Prrafodelista"/>
+        <w:ind w:left="516"/>
+        <w:jc w:val="center"/>
+        <w:rPr>
+          <w:noProof/>
+          <w:lang w:eastAsia="es-ES"/>
+        </w:rPr>
+      </w:pPr>
+      <w:r>
+        <w:rPr>
+          <w:noProof/>
+          <w:lang w:eastAsia="es-ES"/>
+        </w:rPr>
+        <w:drawing>
+          <wp:inline distT="0" distB="0" distL="0" distR="0" wp14:anchorId="6655E703" wp14:editId="2EA439A2">
+            <wp:extent cx="3019846" cy="514422"/>
+            <wp:effectExtent l="0" t="0" r="0" b="0"/>
+            <wp:docPr id="30" name="Imagen 30"/>
+            <wp:cNvGraphicFramePr>
+              <a:graphicFrameLocks xmlns:a="http://schemas.openxmlformats.org/drawingml/2006/main" noChangeAspect="1"/>
+            </wp:cNvGraphicFramePr>
+            <a:graphic xmlns:a="http://schemas.openxmlformats.org/drawingml/2006/main">
+              <a:graphicData uri="http://schemas.openxmlformats.org/drawingml/2006/picture">
+                <pic:pic xmlns:pic="http://schemas.openxmlformats.org/drawingml/2006/picture">
+                  <pic:nvPicPr>
+                    <pic:cNvPr id="30" name="frec_output.PNG"/>
+                    <pic:cNvPicPr/>
+                  </pic:nvPicPr>
+                  <pic:blipFill>
+                    <a:blip r:embed="rId19">
+                      <a:extLst>
+                        <a:ext uri="{28A0092B-C50C-407E-A947-70E740481C1C}">
+                          <a14:useLocalDpi xmlns:a14="http://schemas.microsoft.com/office/drawing/2010/main" val="0"/>
+                        </a:ext>
+                      </a:extLst>
+                    </a:blip>
+                    <a:stretch>
+                      <a:fillRect/>
+                    </a:stretch>
+                  </pic:blipFill>
+                  <pic:spPr>
+                    <a:xfrm>
+                      <a:off x="0" y="0"/>
+                      <a:ext cx="3019846" cy="514422"/>
+                    </a:xfrm>
+                    <a:prstGeom prst="rect">
+                      <a:avLst/>
+                    </a:prstGeom>
+                  </pic:spPr>
+                </pic:pic>
+              </a:graphicData>
+            </a:graphic>
+          </wp:inline>
+        </w:drawing>
+      </w:r>
+    </w:p>
+    <w:p>
+      <w:pPr>
+        <w:pStyle w:val="Prrafodelista"/>
+        <w:ind w:left="516"/>
+        <w:jc w:val="center"/>
+        <w:rPr>
+          <w:noProof/>
+          <w:lang w:eastAsia="es-ES"/>
+        </w:rPr>
+      </w:pPr>
+    </w:p>
+    <w:p>
+      <w:pPr>
+        <w:pStyle w:val="Prrafodelista"/>
+        <w:ind w:left="516"/>
+        <w:jc w:val="center"/>
+        <w:rPr>
+          <w:noProof/>
+          <w:lang w:eastAsia="es-ES"/>
+        </w:rPr>
+      </w:pPr>
+      <w:r>
+        <w:rPr>
+          <w:noProof/>
+          <w:lang w:eastAsia="es-ES"/>
+        </w:rPr>
+        <w:drawing>
+          <wp:inline distT="0" distB="0" distL="0" distR="0" wp14:anchorId="43DAA359" wp14:editId="188DAF9E">
+            <wp:extent cx="4067175" cy="1503669"/>
+            <wp:effectExtent l="0" t="0" r="0" b="1905"/>
+            <wp:docPr id="31" name="Imagen 31"/>
+            <wp:cNvGraphicFramePr>
+              <a:graphicFrameLocks xmlns:a="http://schemas.openxmlformats.org/drawingml/2006/main" noChangeAspect="1"/>
+            </wp:cNvGraphicFramePr>
+            <a:graphic xmlns:a="http://schemas.openxmlformats.org/drawingml/2006/main">
+              <a:graphicData uri="http://schemas.openxmlformats.org/drawingml/2006/picture">
+                <pic:pic xmlns:pic="http://schemas.openxmlformats.org/drawingml/2006/picture">
+                  <pic:nvPicPr>
+                    <pic:cNvPr id="31" name="peores10_output.PNG"/>
+                    <pic:cNvPicPr/>
+                  </pic:nvPicPr>
+                  <pic:blipFill>
+                    <a:blip r:embed="rId20">
+                      <a:extLst>
+                        <a:ext uri="{28A0092B-C50C-407E-A947-70E740481C1C}">
+                          <a14:useLocalDpi xmlns:a14="http://schemas.microsoft.com/office/drawing/2010/main" val="0"/>
+                        </a:ext>
+                      </a:extLst>
+                    </a:blip>
+                    <a:stretch>
+                      <a:fillRect/>
+                    </a:stretch>
+                  </pic:blipFill>
+                  <pic:spPr>
+                    <a:xfrm>
+                      <a:off x="0" y="0"/>
+                      <a:ext cx="4101351" cy="1516304"/>
+                    </a:xfrm>
+                    <a:prstGeom prst="rect">
+                      <a:avLst/>
+                    </a:prstGeom>
+                  </pic:spPr>
+                </pic:pic>
+              </a:graphicData>
+            </a:graphic>
+          </wp:inline>
+        </w:drawing>
+      </w:r>
+    </w:p>
+    <w:p>
+      <w:pPr>
+        <w:pStyle w:val="Prrafodelista"/>
+        <w:ind w:left="516"/>
+        <w:jc w:val="center"/>
+        <w:rPr>
+          <w:noProof/>
+          <w:lang w:eastAsia="es-ES"/>
+        </w:rPr>
+      </w:pPr>
+      <w:r>
+        <w:rPr>
+          <w:noProof/>
+          <w:lang w:eastAsia="es-ES"/>
+        </w:rPr>
+        <w:lastRenderedPageBreak/>
+        <w:drawing>
+          <wp:inline distT="0" distB="0" distL="0" distR="0" wp14:anchorId="6A9FE657" wp14:editId="0F0F8B57">
+            <wp:extent cx="4067175" cy="2732813"/>
+            <wp:effectExtent l="0" t="0" r="0" b="0"/>
+            <wp:docPr id="32" name="Imagen 32"/>
+            <wp:cNvGraphicFramePr>
+              <a:graphicFrameLocks xmlns:a="http://schemas.openxmlformats.org/drawingml/2006/main" noChangeAspect="1"/>
+            </wp:cNvGraphicFramePr>
+            <a:graphic xmlns:a="http://schemas.openxmlformats.org/drawingml/2006/main">
+              <a:graphicData uri="http://schemas.openxmlformats.org/drawingml/2006/picture">
+                <pic:pic xmlns:pic="http://schemas.openxmlformats.org/drawingml/2006/picture">
+                  <pic:nvPicPr>
+                    <pic:cNvPr id="32" name="setup_slack_output.PNG"/>
+                    <pic:cNvPicPr/>
+                  </pic:nvPicPr>
+                  <pic:blipFill>
+                    <a:blip r:embed="rId21">
+                      <a:extLst>
+                        <a:ext uri="{28A0092B-C50C-407E-A947-70E740481C1C}">
+                          <a14:useLocalDpi xmlns:a14="http://schemas.microsoft.com/office/drawing/2010/main" val="0"/>
+                        </a:ext>
+                      </a:extLst>
+                    </a:blip>
+                    <a:stretch>
+                      <a:fillRect/>
+                    </a:stretch>
+                  </pic:blipFill>
+                  <pic:spPr>
+                    <a:xfrm>
+                      <a:off x="0" y="0"/>
+                      <a:ext cx="4077773" cy="2739934"/>
+                    </a:xfrm>
+                    <a:prstGeom prst="rect">
+                      <a:avLst/>
+                    </a:prstGeom>
+                  </pic:spPr>
+                </pic:pic>
+              </a:graphicData>
+            </a:graphic>
+          </wp:inline>
+        </w:drawing>
+      </w:r>
+    </w:p>
+    <w:p>
+      <w:pPr>
+        <w:pStyle w:val="Prrafodelista"/>
+        <w:ind w:left="516"/>
+        <w:rPr>
+          <w:noProof/>
+          <w:lang w:eastAsia="es-ES"/>
+        </w:rPr>
+      </w:pPr>
+    </w:p>
+    <w:p>
+      <w:pPr>
+        <w:pStyle w:val="Prrafodelista"/>
+        <w:ind w:left="516"/>
+        <w:rPr>
+          <w:noProof/>
+          <w:lang w:eastAsia="es-ES"/>
+        </w:rPr>
+      </w:pPr>
+    </w:p>
+    <w:p>
+      <w:pPr>
+        <w:pStyle w:val="Prrafodelista"/>
+        <w:ind w:left="516"/>
+        <w:rPr>
+          <w:noProof/>
+          <w:lang w:eastAsia="es-ES"/>
+        </w:rPr>
+      </w:pPr>
+      <w:r>
+        <w:rPr>
+          <w:noProof/>
+          <w:lang w:eastAsia="es-ES"/>
+        </w:rPr>
+        <w:t>Una vez realizado esto es conveniente escribir todas estas constraints sobre el fichero y volver a Quartus para volver a compilar pero esta vez teniendo en cuenta los atributos que hemos añadido. Además a la hora de simular especificamos la opción Speed, con el Timing-Driven Synthesys activado.</w:t>
+      </w:r>
+    </w:p>
+    <w:p>
+      <w:pPr>
+        <w:pStyle w:val="Prrafodelista"/>
+        <w:ind w:left="516"/>
+        <w:rPr>
+          <w:noProof/>
+          <w:lang w:eastAsia="es-ES"/>
+        </w:rPr>
+      </w:pPr>
+    </w:p>
+    <w:p>
+      <w:pPr>
+        <w:pStyle w:val="Prrafodelista"/>
+        <w:ind w:left="516"/>
+        <w:rPr>
+          <w:noProof/>
+          <w:lang w:eastAsia="es-ES"/>
+        </w:rPr>
+      </w:pPr>
+      <w:r>
+        <w:rPr>
+          <w:noProof/>
+          <w:lang w:eastAsia="es-ES"/>
+        </w:rPr>
+        <w:t>Una vez realizada esta segunda compilación comprobamos que el clock coincide con el anterior y buscamos la frecuencia máxima de operación:</w:t>
+      </w:r>
+    </w:p>
+    <w:p>
+      <w:pPr>
+        <w:pStyle w:val="Prrafodelista"/>
+        <w:ind w:left="516"/>
+        <w:rPr>
+          <w:noProof/>
+          <w:lang w:eastAsia="es-ES"/>
+        </w:rPr>
+      </w:pPr>
+    </w:p>
+    <w:p>
+      <w:pPr>
+        <w:pStyle w:val="Prrafodelista"/>
+        <w:ind w:left="516"/>
+        <w:rPr>
+          <w:noProof/>
+          <w:lang w:eastAsia="es-ES"/>
+        </w:rPr>
+      </w:pPr>
+    </w:p>
+    <w:p>
+      <w:pPr>
+        <w:pStyle w:val="Prrafodelista"/>
+        <w:ind w:left="516"/>
+        <w:jc w:val="center"/>
+        <w:rPr>
+          <w:noProof/>
+          <w:lang w:eastAsia="es-ES"/>
+        </w:rPr>
+      </w:pPr>
+      <w:r>
+        <w:rPr>
+          <w:noProof/>
+          <w:lang w:eastAsia="es-ES"/>
+        </w:rPr>
+        <w:drawing>
+          <wp:inline distT="0" distB="0" distL="0" distR="0" wp14:anchorId="4B88283B" wp14:editId="272F5808">
+            <wp:extent cx="3019846" cy="495369"/>
+            <wp:effectExtent l="0" t="0" r="9525" b="0"/>
+            <wp:docPr id="33" name="Imagen 33"/>
+            <wp:cNvGraphicFramePr>
+              <a:graphicFrameLocks xmlns:a="http://schemas.openxmlformats.org/drawingml/2006/main" noChangeAspect="1"/>
+            </wp:cNvGraphicFramePr>
+            <a:graphic xmlns:a="http://schemas.openxmlformats.org/drawingml/2006/main">
+              <a:graphicData uri="http://schemas.openxmlformats.org/drawingml/2006/picture">
+                <pic:pic xmlns:pic="http://schemas.openxmlformats.org/drawingml/2006/picture">
+                  <pic:nvPicPr>
+                    <pic:cNvPr id="33" name="frec_final.PNG"/>
+                    <pic:cNvPicPr/>
+                  </pic:nvPicPr>
+                  <pic:blipFill>
+                    <a:blip r:embed="rId22">
+                      <a:extLst>
+                        <a:ext uri="{28A0092B-C50C-407E-A947-70E740481C1C}">
+                          <a14:useLocalDpi xmlns:a14="http://schemas.microsoft.com/office/drawing/2010/main" val="0"/>
+                        </a:ext>
+                      </a:extLst>
+                    </a:blip>
+                    <a:stretch>
+                      <a:fillRect/>
+                    </a:stretch>
+                  </pic:blipFill>
+                  <pic:spPr>
+                    <a:xfrm>
+                      <a:off x="0" y="0"/>
+                      <a:ext cx="3019846" cy="495369"/>
+                    </a:xfrm>
+                    <a:prstGeom prst="rect">
+                      <a:avLst/>
+                    </a:prstGeom>
+                  </pic:spPr>
+                </pic:pic>
+              </a:graphicData>
+            </a:graphic>
+          </wp:inline>
+        </w:drawing>
+      </w:r>
+    </w:p>
+    <w:p>
+      <w:pPr>
+        <w:pStyle w:val="Prrafodelista"/>
+        <w:ind w:left="516"/>
+        <w:jc w:val="center"/>
+        <w:rPr>
+          <w:noProof/>
+          <w:lang w:eastAsia="es-ES"/>
+        </w:rPr>
+      </w:pPr>
+    </w:p>
+    <w:p>
+      <w:pPr>
+        <w:pStyle w:val="Prrafodelista"/>
+        <w:ind w:left="516"/>
+        <w:rPr>
+          <w:noProof/>
+          <w:lang w:eastAsia="es-ES"/>
+        </w:rPr>
+      </w:pPr>
+      <w:r>
+        <w:rPr>
+          <w:noProof/>
+          <w:lang w:eastAsia="es-ES"/>
+        </w:rPr>
+        <w:br w:type="page"/>
+      </w:r>
+      <w:bookmarkStart w:id="0" w:name="_GoBack"/>
+      <w:bookmarkEnd w:id="0"/>
+    </w:p>
+    <w:p>
+      <w:pPr>
+        <w:pStyle w:val="Ttulo1"/>
+        <w:numPr>
+          <w:ilvl w:val="0"/>
+          <w:numId w:val="3"/>
+        </w:numPr>
+        <w:rPr>
+          <w:rStyle w:val="Textoennegrita"/>
+        </w:rPr>
+      </w:pPr>
+      <w:r>
+        <w:rPr>
+          <w:rStyle w:val="Textoennegrita"/>
+        </w:rPr>
+        <w:lastRenderedPageBreak/>
+        <w:t>DISEÑO DEL DIVISOR SEGMENTADO</w:t>
       </w:r>
     </w:p>
     <w:p>
@@ -1806,7 +2485,7 @@
           <w:rFonts w:ascii="Lato" w:hAnsi="Lato"/>
           <w:color w:val="212121"/>
         </w:rPr>
-        <w:t>Introducción</w:t>
+        <w:t>Realización del código RTL</w:t>
       </w:r>
     </w:p>
     <w:p>
@@ -1814,147 +2493,44 @@
         <w:pStyle w:val="Prrafodelista"/>
         <w:ind w:left="516"/>
       </w:pPr>
-    </w:p>
-    <w:p>
-      <w:pPr>
-        <w:pStyle w:val="Ttulo4"/>
-        <w:numPr>
-          <w:ilvl w:val="1"/>
-          <w:numId w:val="3"/>
-        </w:numPr>
-        <w:shd w:val="clear" w:color="auto" w:fill="FFFFFF"/>
-        <w:spacing w:before="180" w:after="120"/>
-        <w:rPr>
-          <w:rFonts w:ascii="Lato" w:hAnsi="Lato"/>
-          <w:color w:val="212121"/>
-        </w:rPr>
-      </w:pPr>
-      <w:r>
-        <w:rPr>
-          <w:rFonts w:ascii="Lato" w:hAnsi="Lato"/>
-          <w:color w:val="212121"/>
-        </w:rPr>
-        <w:t>Compilación del top (</w:t>
-      </w:r>
-      <w:proofErr w:type="spellStart"/>
-      <w:r>
-        <w:rPr>
-          <w:rFonts w:ascii="Lato" w:hAnsi="Lato"/>
-          <w:color w:val="212121"/>
-        </w:rPr>
-        <w:t>multipli</w:t>
-      </w:r>
-      <w:proofErr w:type="spellEnd"/>
-      <w:r>
-        <w:rPr>
-          <w:rFonts w:ascii="Lato" w:hAnsi="Lato"/>
-          <w:color w:val="212121"/>
-        </w:rPr>
-        <w:t xml:space="preserve">) y </w:t>
-      </w:r>
-      <w:proofErr w:type="gramStart"/>
-      <w:r>
-        <w:rPr>
-          <w:rFonts w:ascii="Lato" w:hAnsi="Lato"/>
-          <w:color w:val="212121"/>
-        </w:rPr>
-        <w:t xml:space="preserve">verificación </w:t>
-      </w:r>
-      <w:proofErr w:type="spellStart"/>
-      <w:r>
-        <w:rPr>
-          <w:rFonts w:ascii="Lato" w:hAnsi="Lato"/>
-          <w:color w:val="212121"/>
-        </w:rPr>
-        <w:t>post-rutado</w:t>
-      </w:r>
-      <w:proofErr w:type="spellEnd"/>
-      <w:proofErr w:type="gramEnd"/>
-      <w:r>
-        <w:rPr>
-          <w:rFonts w:ascii="Lato" w:hAnsi="Lato"/>
-          <w:color w:val="212121"/>
-        </w:rPr>
+      <w:r>
+        <w:t>El divisor segmentado es la implementación de un divisor cualquiera como el planteado anteriormente, en donde el divisor segmentado procesa todas las operaciones necesarias de la división como el algorítmico, pero en un único ciclo de reloj, en vez de en varios ciclos de reloj.</w:t>
+      </w:r>
+    </w:p>
+    <w:p>
+      <w:pPr>
+        <w:pStyle w:val="Prrafodelista"/>
+        <w:ind w:left="516"/>
+      </w:pPr>
+      <w:r>
+        <w:t>Por lo que nos encontraremos con una mejor no de latencia sino de eficiencia y cadencia.</w:t>
+      </w:r>
+    </w:p>
+    <w:p>
+      <w:pPr>
+        <w:pStyle w:val="Prrafodelista"/>
+        <w:ind w:left="516"/>
+      </w:pPr>
+      <w:r>
+        <w:t>En el divisor algorítmico nos encontrábamos con una cadencia igual a la latencia (1) y ahora esto ha cambiado con mejora en rendimiento (eficiencia)</w:t>
+      </w:r>
+      <w:r>
         <w:t>.</w:t>
       </w:r>
     </w:p>
     <w:p>
       <w:pPr>
         <w:pStyle w:val="Prrafodelista"/>
-      </w:pPr>
-    </w:p>
-    <w:p>
-      <w:pPr>
-        <w:pStyle w:val="Prrafodelista"/>
         <w:ind w:left="516"/>
       </w:pPr>
     </w:p>
     <w:p>
       <w:pPr>
-        <w:pStyle w:val="Ttulo4"/>
-        <w:numPr>
-          <w:ilvl w:val="1"/>
-          <w:numId w:val="3"/>
-        </w:numPr>
-        <w:shd w:val="clear" w:color="auto" w:fill="FFFFFF"/>
-        <w:spacing w:before="180" w:after="120"/>
-        <w:rPr>
-          <w:rFonts w:ascii="Lato" w:hAnsi="Lato"/>
-          <w:color w:val="212121"/>
-        </w:rPr>
-      </w:pPr>
-      <w:r>
-        <w:rPr>
-          <w:rFonts w:ascii="Lato" w:hAnsi="Lato"/>
-          <w:color w:val="212121"/>
-        </w:rPr>
-        <w:t>Obtención de prestaciones de vuestro diseño.</w:t>
-      </w:r>
-    </w:p>
-    <w:p>
-      <w:pPr>
         <w:pStyle w:val="Prrafodelista"/>
         <w:ind w:left="516"/>
       </w:pPr>
-    </w:p>
-    <w:p>
-      <w:pPr>
-        <w:pStyle w:val="Ttulo1"/>
-        <w:numPr>
-          <w:ilvl w:val="0"/>
-          <w:numId w:val="3"/>
-        </w:numPr>
-        <w:rPr>
-          <w:rStyle w:val="Textoennegrita"/>
-        </w:rPr>
-      </w:pPr>
-      <w:r>
-        <w:rPr>
-          <w:rStyle w:val="Textoennegrita"/>
-        </w:rPr>
-        <w:t>DISEÑO DEL DIVISOR SEGMENTADO</w:t>
-      </w:r>
-    </w:p>
-    <w:p>
-      <w:pPr>
-        <w:pStyle w:val="Ttulo4"/>
-        <w:numPr>
-          <w:ilvl w:val="1"/>
-          <w:numId w:val="3"/>
-        </w:numPr>
-        <w:shd w:val="clear" w:color="auto" w:fill="FFFFFF"/>
-        <w:spacing w:before="180" w:after="120"/>
-        <w:rPr>
-          <w:rFonts w:ascii="Lato" w:hAnsi="Lato"/>
-          <w:color w:val="212121"/>
-        </w:rPr>
-      </w:pPr>
-      <w:r>
-        <w:rPr>
-          <w:rFonts w:ascii="Lato" w:hAnsi="Lato"/>
-          <w:color w:val="212121"/>
-        </w:rPr>
-        <w:t>Realización del código RTL</w:t>
+      <w:r>
+        <w:t>Realizaremos un proceso de cambio de multiciclo (Algorítmico) a pipeline (Segmentado).</w:t>
       </w:r>
     </w:p>
     <w:p>
@@ -1962,9 +2538,6 @@
         <w:pStyle w:val="Prrafodelista"/>
         <w:ind w:left="516"/>
       </w:pPr>
-      <w:r>
-        <w:t>El divisor segmentado es la implementación de un divisor cualquiera como el planteado anteriormente, en donde el divisor segmentado procesa todas las operaciones necesarias de la división como el algorítmico, pero en un único ciclo de reloj, en vez de en varios ciclos de reloj.</w:t>
-      </w:r>
     </w:p>
     <w:p>
       <w:pPr>
@@ -1972,7 +2545,13 @@
         <w:ind w:left="516"/>
       </w:pPr>
       <w:r>
-        <w:t>Por lo que nos encontraremos con una mejor no de latencia sino de eficiencia y cadencia.</w:t>
+        <w:t xml:space="preserve">Para ello haremos uso de la función ‘generate’ la cual permite que se hagan múltiples acciones directamente, en cuya función se usará el bucle for para generar los 32 módulos de </w:t>
+      </w:r>
+      <w:r>
+        <w:t>división (</w:t>
+      </w:r>
+      <w:r>
+        <w:t>con flip flops) que se necesita para realizar la división de forma completa en ese ciclo de reloj.</w:t>
       </w:r>
     </w:p>
     <w:p>
@@ -1980,18 +2559,15 @@
         <w:pStyle w:val="Prrafodelista"/>
         <w:ind w:left="516"/>
       </w:pPr>
-      <w:r>
-        <w:t>En el divisor algorítmico nos encontrábamos con una cadencia igual a la latencia (1) y ahora esto ha cambiado con mejora en rendimiento (eficiencia)</w:t>
-      </w:r>
-      <w:r>
-        <w:t>.</w:t>
-      </w:r>
     </w:p>
     <w:p>
       <w:pPr>
         <w:pStyle w:val="Prrafodelista"/>
         <w:ind w:left="516"/>
       </w:pPr>
+      <w:r>
+        <w:t>Dentro del divisor segmentado instanciaremos un programa auxiliar que ayuda  a realizar todo el proceso del cálculo necesario para meter dentro del bucle for.</w:t>
+      </w:r>
     </w:p>
     <w:p>
       <w:pPr>
@@ -1999,15 +2575,10 @@
         <w:ind w:left="516"/>
       </w:pPr>
       <w:r>
-        <w:t xml:space="preserve">Realizaremos un proceso de cambio de </w:t>
-      </w:r>
-      <w:proofErr w:type="spellStart"/>
-      <w:r>
-        <w:t>multiciclo</w:t>
-      </w:r>
-      <w:proofErr w:type="spellEnd"/>
-      <w:r>
-        <w:t xml:space="preserve"> (Algorítmico) a pipeline (Segmentado).</w:t>
+        <w:t xml:space="preserve">Su estructura es muy parecida a la implementada en el divisor </w:t>
+      </w:r>
+      <w:r>
+        <w:t>algorítmico:</w:t>
       </w:r>
     </w:p>
     <w:p>
@@ -2015,106 +2586,11 @@
         <w:pStyle w:val="Prrafodelista"/>
         <w:ind w:left="516"/>
       </w:pPr>
-    </w:p>
-    <w:p>
-      <w:pPr>
-        <w:pStyle w:val="Prrafodelista"/>
-        <w:ind w:left="516"/>
-      </w:pPr>
-      <w:r>
-        <w:t>Para ello haremos uso de la función ‘</w:t>
-      </w:r>
-      <w:proofErr w:type="spellStart"/>
-      <w:r>
-        <w:t>generate</w:t>
-      </w:r>
-      <w:proofErr w:type="spellEnd"/>
-      <w:r>
-        <w:t xml:space="preserve">’ la cual permite que se hagan múltiples acciones directamente, en cuya función se usará el bucle </w:t>
-      </w:r>
-      <w:proofErr w:type="spellStart"/>
-      <w:r>
-        <w:t>for</w:t>
-      </w:r>
-      <w:proofErr w:type="spellEnd"/>
-      <w:r>
-        <w:t xml:space="preserve"> para generar los 32 módulos de </w:t>
-      </w:r>
-      <w:r>
-        <w:t>división (</w:t>
-      </w:r>
-      <w:r>
-        <w:t xml:space="preserve">con </w:t>
-      </w:r>
-      <w:proofErr w:type="spellStart"/>
-      <w:r>
-        <w:t>flip</w:t>
-      </w:r>
-      <w:proofErr w:type="spellEnd"/>
-      <w:r>
-        <w:t xml:space="preserve"> </w:t>
-      </w:r>
-      <w:proofErr w:type="spellStart"/>
-      <w:r>
-        <w:t>flops</w:t>
-      </w:r>
-      <w:proofErr w:type="spellEnd"/>
-      <w:r>
-        <w:t>) que se necesita para realizar la división de forma completa en ese ciclo de reloj.</w:t>
-      </w:r>
-    </w:p>
-    <w:p>
-      <w:pPr>
-        <w:pStyle w:val="Prrafodelista"/>
-        <w:ind w:left="516"/>
-      </w:pPr>
-    </w:p>
-    <w:p>
-      <w:pPr>
-        <w:pStyle w:val="Prrafodelista"/>
-        <w:ind w:left="516"/>
-      </w:pPr>
-      <w:r>
-        <w:t xml:space="preserve">Dentro del divisor segmentado instanciaremos un programa auxiliar que </w:t>
-      </w:r>
-      <w:proofErr w:type="gramStart"/>
-      <w:r>
-        <w:t>ayuda  a</w:t>
-      </w:r>
-      <w:proofErr w:type="gramEnd"/>
-      <w:r>
-        <w:t xml:space="preserve"> realizar todo el proceso del cálculo necesario para meter dentro del bucle </w:t>
-      </w:r>
-      <w:proofErr w:type="spellStart"/>
-      <w:r>
-        <w:t>for</w:t>
-      </w:r>
-      <w:proofErr w:type="spellEnd"/>
-      <w:r>
-        <w:t>.</w:t>
-      </w:r>
-    </w:p>
-    <w:p>
-      <w:pPr>
-        <w:pStyle w:val="Prrafodelista"/>
-        <w:ind w:left="516"/>
-      </w:pPr>
-      <w:r>
-        <w:t xml:space="preserve">Su estructura es muy parecida a la implementada en el divisor </w:t>
-      </w:r>
-      <w:proofErr w:type="gramStart"/>
-      <w:r>
-        <w:t>algorítmico :</w:t>
-      </w:r>
-      <w:proofErr w:type="gramEnd"/>
-    </w:p>
-    <w:p>
-      <w:pPr>
-        <w:pStyle w:val="Prrafodelista"/>
-        <w:ind w:left="516"/>
-      </w:pPr>
-      <w:r>
-        <w:lastRenderedPageBreak/>
+      <w:r>
+        <w:rPr>
+          <w:noProof/>
+          <w:lang w:eastAsia="es-ES"/>
+        </w:rPr>
         <w:drawing>
           <wp:inline distT="0" distB="0" distL="0" distR="0" wp14:anchorId="5CA3D741" wp14:editId="1B429D95">
             <wp:extent cx="5400040" cy="3169920"/>
@@ -2131,7 +2607,7 @@
                     <pic:cNvPicPr/>
                   </pic:nvPicPr>
                   <pic:blipFill>
-                    <a:blip r:embed="rId13"/>
+                    <a:blip r:embed="rId23"/>
                     <a:stretch>
                       <a:fillRect/>
                     </a:stretch>
@@ -2185,6 +2661,11 @@
         <w:ind w:left="516"/>
       </w:pPr>
       <w:r>
+        <w:rPr>
+          <w:noProof/>
+          <w:lang w:eastAsia="es-ES"/>
+        </w:rPr>
+        <w:lastRenderedPageBreak/>
         <w:drawing>
           <wp:inline distT="0" distB="0" distL="0" distR="0" wp14:anchorId="2A5D8E07" wp14:editId="12A048D6">
             <wp:extent cx="5400040" cy="3405505"/>
@@ -2201,7 +2682,7 @@
                     <pic:cNvPicPr/>
                   </pic:nvPicPr>
                   <pic:blipFill>
-                    <a:blip r:embed="rId14"/>
+                    <a:blip r:embed="rId24"/>
                     <a:stretch>
                       <a:fillRect/>
                     </a:stretch>
@@ -2234,90 +2715,56 @@
         <w:ind w:left="516"/>
       </w:pPr>
       <w:r>
-        <w:t>Una vez declarada las variables que vamos a usar, pasamos a la declaración de la función ‘</w:t>
-      </w:r>
-      <w:proofErr w:type="spellStart"/>
-      <w:r>
-        <w:t>generate</w:t>
-      </w:r>
-      <w:proofErr w:type="spellEnd"/>
-      <w:r>
-        <w:t xml:space="preserve">’ y su propia variable que se usara para desplazarnos entre módulos dentro del bucle </w:t>
-      </w:r>
-      <w:proofErr w:type="spellStart"/>
-      <w:r>
-        <w:t>for</w:t>
-      </w:r>
-      <w:proofErr w:type="spellEnd"/>
+        <w:t xml:space="preserve">Una vez declarada las variables que vamos a usar, pasamos a la declaración de la función ‘generate’ y su propia variable que se usara para desplazarnos entre módulos dentro del bucle for </w:t>
+      </w:r>
+      <w:r>
+        <w:sym w:font="Wingdings" w:char="F0E0"/>
+      </w:r>
+      <w:r>
+        <w:t xml:space="preserve"> ( genvar     i ).</w:t>
+      </w:r>
+    </w:p>
+    <w:p>
+      <w:pPr>
+        <w:pStyle w:val="Prrafodelista"/>
+        <w:ind w:left="516"/>
+      </w:pPr>
+      <w:r>
+        <w:t>En cuanto a la implementación</w:t>
+      </w:r>
+      <w:r>
+        <w:t xml:space="preserve"> en el bucle, tendremos en cuenta dos módulos principales, que son el inicial (Cuando i=0) y el final (cuando i=tamaño=32=…..) en los cuales se procede de forma diferente entre ellos y entre los módulos {i=1,2,3,….,31}.</w:t>
+      </w:r>
+    </w:p>
+    <w:p>
+      <w:pPr>
+        <w:pStyle w:val="Prrafodelista"/>
+        <w:ind w:left="516"/>
+      </w:pPr>
+      <w:r>
+        <w:t xml:space="preserve">Este proceso lo presentamos de la siguiente forma </w:t>
+      </w:r>
+      <w:r>
+        <w:sym w:font="Wingdings" w:char="F0E0"/>
+      </w:r>
       <w:r>
         <w:t xml:space="preserve"> </w:t>
       </w:r>
+    </w:p>
+    <w:p>
+      <w:r>
+        <w:t xml:space="preserve">Para estado i=0 </w:t>
+      </w:r>
       <w:r>
         <w:sym w:font="Wingdings" w:char="F0E0"/>
       </w:r>
-      <w:r>
-        <w:t xml:space="preserve"> </w:t>
-      </w:r>
-      <w:proofErr w:type="gramStart"/>
-      <w:r>
-        <w:t xml:space="preserve">( </w:t>
-      </w:r>
-      <w:proofErr w:type="spellStart"/>
-      <w:r>
-        <w:t>genvar</w:t>
-      </w:r>
-      <w:proofErr w:type="spellEnd"/>
-      <w:proofErr w:type="gramEnd"/>
-      <w:r>
-        <w:t xml:space="preserve">     i ).</w:t>
-      </w:r>
-    </w:p>
-    <w:p>
-      <w:pPr>
-        <w:pStyle w:val="Prrafodelista"/>
-        <w:ind w:left="516"/>
-      </w:pPr>
-      <w:r>
-        <w:t>En cuanto a la implementación</w:t>
-      </w:r>
-      <w:r>
-        <w:t xml:space="preserve"> en el bucle, tendremos en cuenta dos módulos principales, que son el inicial (Cuando i=0) y el final (cuando i=tamaño=32</w:t>
-      </w:r>
-      <w:proofErr w:type="gramStart"/>
-      <w:r>
-        <w:t>=….</w:t>
-      </w:r>
-      <w:proofErr w:type="gramEnd"/>
-      <w:r>
-        <w:t>.) en los cuales se procede de forma diferente entre ellos y entre los módulos {i=1,2,3,….,31}.</w:t>
-      </w:r>
-    </w:p>
-    <w:p>
-      <w:pPr>
-        <w:pStyle w:val="Prrafodelista"/>
-        <w:ind w:left="516"/>
-      </w:pPr>
-      <w:r>
-        <w:t xml:space="preserve">Este proceso lo presentamos de la siguiente forma </w:t>
-      </w:r>
-      <w:r>
-        <w:sym w:font="Wingdings" w:char="F0E0"/>
-      </w:r>
-      <w:r>
-        <w:t xml:space="preserve"> </w:t>
-      </w:r>
-    </w:p>
-    <w:p>
-      <w:r>
-        <w:lastRenderedPageBreak/>
-        <w:t xml:space="preserve">Para estado i=0 </w:t>
-      </w:r>
-      <w:r>
-        <w:sym w:font="Wingdings" w:char="F0E0"/>
-      </w:r>
-    </w:p>
-    <w:p>
-      <w:r>
+    </w:p>
+    <w:p>
+      <w:r>
+        <w:rPr>
+          <w:noProof/>
+          <w:lang w:eastAsia="es-ES"/>
+        </w:rPr>
         <w:drawing>
           <wp:inline distT="0" distB="0" distL="0" distR="0" wp14:anchorId="12C1C356" wp14:editId="0FFE928D">
             <wp:extent cx="5781675" cy="3152775"/>
@@ -2334,7 +2781,7 @@
                     <pic:cNvPicPr/>
                   </pic:nvPicPr>
                   <pic:blipFill>
-                    <a:blip r:embed="rId15"/>
+                    <a:blip r:embed="rId25"/>
                     <a:stretch>
                       <a:fillRect/>
                     </a:stretch>
@@ -2368,6 +2815,11 @@
     </w:p>
     <w:p>
       <w:r>
+        <w:rPr>
+          <w:noProof/>
+          <w:lang w:eastAsia="es-ES"/>
+        </w:rPr>
+        <w:lastRenderedPageBreak/>
         <w:drawing>
           <wp:inline distT="0" distB="0" distL="0" distR="0" wp14:anchorId="6C2BE0D9" wp14:editId="687A779F">
             <wp:extent cx="5400040" cy="1993900"/>
@@ -2384,7 +2836,7 @@
                     <pic:cNvPicPr/>
                   </pic:nvPicPr>
                   <pic:blipFill>
-                    <a:blip r:embed="rId16"/>
+                    <a:blip r:embed="rId26"/>
                     <a:stretch>
                       <a:fillRect/>
                     </a:stretch>
@@ -2407,15 +2859,7 @@
     </w:p>
     <w:p>
       <w:r>
-        <w:t>Para estado ‘default’ el que incluye los estados restantes que falta entre medias de i=0 y i=</w:t>
-      </w:r>
-      <w:proofErr w:type="spellStart"/>
-      <w:r>
-        <w:t>max</w:t>
-      </w:r>
-      <w:proofErr w:type="spellEnd"/>
-      <w:r>
-        <w:t xml:space="preserve"> </w:t>
+        <w:t xml:space="preserve">Para estado ‘default’ el que incluye los estados restantes que falta entre medias de i=0 y i=max </w:t>
       </w:r>
       <w:r>
         <w:sym w:font="Wingdings" w:char="F0E0"/>
@@ -2423,6 +2867,10 @@
     </w:p>
     <w:p>
       <w:r>
+        <w:rPr>
+          <w:noProof/>
+          <w:lang w:eastAsia="es-ES"/>
+        </w:rPr>
         <w:drawing>
           <wp:inline distT="0" distB="0" distL="0" distR="0" wp14:anchorId="6E1F4A35" wp14:editId="7AA9AB43">
             <wp:extent cx="5400040" cy="2419350"/>
@@ -2439,7 +2887,7 @@
                     <pic:cNvPicPr/>
                   </pic:nvPicPr>
                   <pic:blipFill>
-                    <a:blip r:embed="rId17"/>
+                    <a:blip r:embed="rId27"/>
                     <a:stretch>
                       <a:fillRect/>
                     </a:stretch>
@@ -2479,7 +2927,6 @@
           <w:rFonts w:ascii="Lato" w:hAnsi="Lato"/>
           <w:color w:val="212121"/>
         </w:rPr>
-        <w:lastRenderedPageBreak/>
         <w:t>Verificación funcional.</w:t>
       </w:r>
     </w:p>
@@ -2498,31 +2945,7 @@
         <w:t>rítmico, solo que lo hacemos con módulos, es decir, declaramos</w:t>
       </w:r>
       <w:r>
-        <w:t xml:space="preserve"> un </w:t>
-      </w:r>
-      <w:proofErr w:type="spellStart"/>
-      <w:r>
-        <w:t>testbench</w:t>
-      </w:r>
-      <w:proofErr w:type="spellEnd"/>
-      <w:r>
-        <w:t xml:space="preserve"> que sirva para todos los casos, entonces, en cuanto al segmentado solo es necesario declara el nombre del módulo, incluir en dicho archivo </w:t>
-      </w:r>
-      <w:proofErr w:type="spellStart"/>
-      <w:r>
-        <w:t>verilog</w:t>
-      </w:r>
-      <w:proofErr w:type="spellEnd"/>
-      <w:r>
-        <w:t xml:space="preserve"> el nombre del </w:t>
-      </w:r>
-      <w:proofErr w:type="spellStart"/>
-      <w:r>
-        <w:t>testbench</w:t>
-      </w:r>
-      <w:proofErr w:type="spellEnd"/>
-      <w:r>
-        <w:t xml:space="preserve"> principal y así se realiza todo más rápido.</w:t>
+        <w:t xml:space="preserve"> un testbench que sirva para todos los casos, entonces, en cuanto al segmentado solo es necesario declara el nombre del módulo, incluir en dicho archivo verilog el nombre del testbench principal y así se realiza todo más rápido.</w:t>
       </w:r>
       <w:r>
         <w:t xml:space="preserve"> </w:t>
@@ -2546,6 +2969,10 @@
         <w:ind w:left="516"/>
       </w:pPr>
       <w:r>
+        <w:rPr>
+          <w:noProof/>
+          <w:lang w:eastAsia="es-ES"/>
+        </w:rPr>
         <w:drawing>
           <wp:inline distT="0" distB="0" distL="0" distR="0" wp14:anchorId="45DAB4D9" wp14:editId="5366A714">
             <wp:extent cx="5400040" cy="1932305"/>
@@ -2562,7 +2989,7 @@
                     <pic:cNvPicPr/>
                   </pic:nvPicPr>
                   <pic:blipFill>
-                    <a:blip r:embed="rId18"/>
+                    <a:blip r:embed="rId28"/>
                     <a:stretch>
                       <a:fillRect/>
                     </a:stretch>
@@ -2595,15 +3022,7 @@
         <w:ind w:left="516"/>
       </w:pPr>
       <w:r>
-        <w:t xml:space="preserve">Y el </w:t>
-      </w:r>
-      <w:proofErr w:type="spellStart"/>
-      <w:r>
-        <w:t>testbench</w:t>
-      </w:r>
-      <w:proofErr w:type="spellEnd"/>
-      <w:r>
-        <w:t xml:space="preserve"> principal sería de tal forma </w:t>
+        <w:t xml:space="preserve">Y el testbench principal sería de tal forma </w:t>
       </w:r>
       <w:r>
         <w:sym w:font="Wingdings" w:char="F0E0"/>
@@ -2615,6 +3034,11 @@
         <w:ind w:left="516"/>
       </w:pPr>
       <w:r>
+        <w:rPr>
+          <w:noProof/>
+          <w:lang w:eastAsia="es-ES"/>
+        </w:rPr>
+        <w:lastRenderedPageBreak/>
         <w:drawing>
           <wp:inline distT="0" distB="0" distL="0" distR="0" wp14:anchorId="6E19B47D" wp14:editId="47C8F3DF">
             <wp:extent cx="5400040" cy="3252470"/>
@@ -2631,7 +3055,7 @@
                     <pic:cNvPicPr/>
                   </pic:nvPicPr>
                   <pic:blipFill>
-                    <a:blip r:embed="rId19"/>
+                    <a:blip r:embed="rId29"/>
                     <a:stretch>
                       <a:fillRect/>
                     </a:stretch>
@@ -2658,7 +3082,10 @@
         <w:ind w:left="516"/>
       </w:pPr>
       <w:r>
-        <w:lastRenderedPageBreak/>
+        <w:rPr>
+          <w:noProof/>
+          <w:lang w:eastAsia="es-ES"/>
+        </w:rPr>
         <w:drawing>
           <wp:inline distT="0" distB="0" distL="0" distR="0" wp14:anchorId="60A22B2E" wp14:editId="25E36249">
             <wp:extent cx="5400040" cy="3220720"/>
@@ -2675,7 +3102,7 @@
                     <pic:cNvPicPr/>
                   </pic:nvPicPr>
                   <pic:blipFill>
-                    <a:blip r:embed="rId20"/>
+                    <a:blip r:embed="rId30"/>
                     <a:stretch>
                       <a:fillRect/>
                     </a:stretch>
@@ -2702,6 +3129,11 @@
         <w:ind w:left="516"/>
       </w:pPr>
       <w:r>
+        <w:rPr>
+          <w:noProof/>
+          <w:lang w:eastAsia="es-ES"/>
+        </w:rPr>
+        <w:lastRenderedPageBreak/>
         <w:drawing>
           <wp:inline distT="0" distB="0" distL="0" distR="0" wp14:anchorId="429E67E9" wp14:editId="59A91044">
             <wp:extent cx="5400040" cy="3709670"/>
@@ -2718,7 +3150,7 @@
                     <pic:cNvPicPr/>
                   </pic:nvPicPr>
                   <pic:blipFill>
-                    <a:blip r:embed="rId21"/>
+                    <a:blip r:embed="rId31"/>
                     <a:stretch>
                       <a:fillRect/>
                     </a:stretch>
@@ -2769,15 +3201,7 @@
         <w:ind w:left="516"/>
       </w:pPr>
       <w:r>
-        <w:t xml:space="preserve">En cuanto al rango cubierto de </w:t>
-      </w:r>
-      <w:proofErr w:type="spellStart"/>
-      <w:r>
-        <w:t>coverage</w:t>
-      </w:r>
-      <w:proofErr w:type="spellEnd"/>
-      <w:r>
-        <w:t xml:space="preserve"> es el que mostramos a continuación </w:t>
+        <w:t xml:space="preserve">En cuanto al rango cubierto de coverage es el que mostramos a continuación </w:t>
       </w:r>
       <w:r>
         <w:sym w:font="Wingdings" w:char="F0E0"/>
@@ -2795,23 +3219,7 @@
         <w:ind w:left="516"/>
       </w:pPr>
       <w:r>
-        <w:t xml:space="preserve">En cuanto a las </w:t>
-      </w:r>
-      <w:proofErr w:type="spellStart"/>
-      <w:r>
-        <w:t>assertions</w:t>
-      </w:r>
-      <w:proofErr w:type="spellEnd"/>
-      <w:r>
-        <w:t xml:space="preserve">, el </w:t>
-      </w:r>
-      <w:proofErr w:type="spellStart"/>
-      <w:r>
-        <w:t>checkeo</w:t>
-      </w:r>
-      <w:proofErr w:type="spellEnd"/>
-      <w:r>
-        <w:t xml:space="preserve"> realizado es el siguiente </w:t>
+        <w:t xml:space="preserve">En cuanto a las assertions, el checkeo realizado es el siguiente </w:t>
       </w:r>
       <w:r>
         <w:sym w:font="Wingdings" w:char="F0E0"/>
@@ -2835,48 +3243,44 @@
           <w:rFonts w:ascii="Lato" w:hAnsi="Lato"/>
           <w:color w:val="212121"/>
         </w:rPr>
+        <w:t>3.3   Compilación del diseño</w:t>
+      </w:r>
+    </w:p>
+    <w:p>
+      <w:r>
+        <w:t xml:space="preserve">El diseño del código </w:t>
+      </w:r>
+      <w:r>
+        <w:t>planteado compila</w:t>
+      </w:r>
+      <w:r>
+        <w:t xml:space="preserve"> perfectamente, a excepción de 13 warnings no problemáticos, ya que son del uso de procesadores, de no asignaciones de pines en cuanto a input/output y demás que no se quitarán hasta que lo implementemos en pl</w:t>
+      </w:r>
+      <w:r>
+        <w:t>a</w:t>
+      </w:r>
+      <w:r>
+        <w:t>ca.</w:t>
+      </w:r>
+    </w:p>
+    <w:p>
+      <w:r>
+        <w:t xml:space="preserve">Para cerciorarnos de ello, adjuntamos la siguiente imagen </w:t>
+      </w:r>
+      <w:r>
+        <w:sym w:font="Wingdings" w:char="F0E0"/>
+      </w:r>
+      <w:r>
+        <w:t xml:space="preserve"> </w:t>
+      </w:r>
+    </w:p>
+    <w:p>
+      <w:r>
+        <w:rPr>
+          <w:noProof/>
+          <w:lang w:eastAsia="es-ES"/>
+        </w:rPr>
         <w:lastRenderedPageBreak/>
-        <w:t>3.3   Compilación del diseño</w:t>
-      </w:r>
-    </w:p>
-    <w:p>
-      <w:r>
-        <w:t xml:space="preserve">El diseño del código </w:t>
-      </w:r>
-      <w:r>
-        <w:t>planteado compila</w:t>
-      </w:r>
-      <w:r>
-        <w:t xml:space="preserve"> perfectamente, a excepción de 13 </w:t>
-      </w:r>
-      <w:proofErr w:type="spellStart"/>
-      <w:r>
-        <w:t>warnings</w:t>
-      </w:r>
-      <w:proofErr w:type="spellEnd"/>
-      <w:r>
-        <w:t xml:space="preserve"> no problemáticos, ya que son del uso de procesadores, de no asignaciones de pines en cuanto a input/output y demás que no se quitarán hasta que lo implementemos en pl</w:t>
-      </w:r>
-      <w:r>
-        <w:t>a</w:t>
-      </w:r>
-      <w:r>
-        <w:t>ca.</w:t>
-      </w:r>
-    </w:p>
-    <w:p>
-      <w:r>
-        <w:t xml:space="preserve">Para cerciorarnos de ello, adjuntamos la siguiente imagen </w:t>
-      </w:r>
-      <w:r>
-        <w:sym w:font="Wingdings" w:char="F0E0"/>
-      </w:r>
-      <w:r>
-        <w:t xml:space="preserve"> </w:t>
-      </w:r>
-    </w:p>
-    <w:p>
-      <w:r>
         <w:drawing>
           <wp:inline distT="0" distB="0" distL="0" distR="0" wp14:anchorId="08A6CC8B" wp14:editId="1C266868">
             <wp:extent cx="5400040" cy="2388235"/>
@@ -2893,7 +3297,7 @@
                     <pic:cNvPicPr/>
                   </pic:nvPicPr>
                   <pic:blipFill>
-                    <a:blip r:embed="rId22"/>
+                    <a:blip r:embed="rId32"/>
                     <a:stretch>
                       <a:fillRect/>
                     </a:stretch>
@@ -2917,31 +3321,7 @@
     <w:p/>
     <w:p>
       <w:r>
-        <w:t xml:space="preserve">En cuanto al RTL </w:t>
-      </w:r>
-      <w:proofErr w:type="spellStart"/>
-      <w:r>
-        <w:t>viewer</w:t>
-      </w:r>
-      <w:proofErr w:type="spellEnd"/>
-      <w:r>
-        <w:t xml:space="preserve"> (sinterización del diseño</w:t>
-      </w:r>
-      <w:proofErr w:type="gramStart"/>
-      <w:r>
-        <w:t>) ,</w:t>
-      </w:r>
-      <w:proofErr w:type="gramEnd"/>
-      <w:r>
-        <w:t xml:space="preserve"> nos sale como pensamos la adición de </w:t>
-      </w:r>
-      <w:proofErr w:type="spellStart"/>
-      <w:r>
-        <w:t>fliflops</w:t>
-      </w:r>
-      <w:proofErr w:type="spellEnd"/>
-      <w:r>
-        <w:t xml:space="preserve"> en serie, en el que lo podemos observar en las siguientes tres imágenes </w:t>
+        <w:t xml:space="preserve">En cuanto al RTL viewer (sinterización del diseño) , nos sale como pensamos la adición de fliflops en serie, en el que lo podemos observar en las siguientes tres imágenes </w:t>
       </w:r>
       <w:r>
         <w:sym w:font="Wingdings" w:char="F0E0"/>
@@ -2949,6 +3329,10 @@
     </w:p>
     <w:p>
       <w:r>
+        <w:rPr>
+          <w:noProof/>
+          <w:lang w:eastAsia="es-ES"/>
+        </w:rPr>
         <w:drawing>
           <wp:inline distT="0" distB="0" distL="0" distR="0" wp14:anchorId="0619D68A" wp14:editId="77021469">
             <wp:extent cx="5400040" cy="1797050"/>
@@ -2965,7 +3349,7 @@
                     <pic:cNvPicPr/>
                   </pic:nvPicPr>
                   <pic:blipFill>
-                    <a:blip r:embed="rId23"/>
+                    <a:blip r:embed="rId33"/>
                     <a:stretch>
                       <a:fillRect/>
                     </a:stretch>
@@ -3003,6 +3387,10 @@
     <w:p/>
     <w:p>
       <w:r>
+        <w:rPr>
+          <w:noProof/>
+          <w:lang w:eastAsia="es-ES"/>
+        </w:rPr>
         <w:drawing>
           <wp:inline distT="0" distB="0" distL="0" distR="0" wp14:anchorId="31AAE14E" wp14:editId="1615B19A">
             <wp:extent cx="5400040" cy="1666875"/>
@@ -3019,7 +3407,7 @@
                     <pic:cNvPicPr/>
                   </pic:nvPicPr>
                   <pic:blipFill>
-                    <a:blip r:embed="rId24"/>
+                    <a:blip r:embed="rId34"/>
                     <a:stretch>
                       <a:fillRect/>
                     </a:stretch>
@@ -3042,28 +3430,16 @@
     </w:p>
     <w:p>
       <w:r>
+        <w:t>Observamos en la segunda imagen la continuación de los flip flops.</w:t>
+      </w:r>
+    </w:p>
+    <w:p>
+      <w:r>
+        <w:rPr>
+          <w:noProof/>
+          <w:lang w:eastAsia="es-ES"/>
+        </w:rPr>
         <w:lastRenderedPageBreak/>
-        <w:t xml:space="preserve">Observamos en la segunda imagen la continuación de los </w:t>
-      </w:r>
-      <w:proofErr w:type="spellStart"/>
-      <w:r>
-        <w:t>flip</w:t>
-      </w:r>
-      <w:proofErr w:type="spellEnd"/>
-      <w:r>
-        <w:t xml:space="preserve"> </w:t>
-      </w:r>
-      <w:proofErr w:type="spellStart"/>
-      <w:r>
-        <w:t>flops</w:t>
-      </w:r>
-      <w:proofErr w:type="spellEnd"/>
-      <w:r>
-        <w:t>.</w:t>
-      </w:r>
-    </w:p>
-    <w:p>
-      <w:r>
         <w:drawing>
           <wp:inline distT="0" distB="0" distL="0" distR="0" wp14:anchorId="343AAF23" wp14:editId="56057ACF">
             <wp:extent cx="5400040" cy="1530350"/>
@@ -3080,7 +3456,7 @@
                     <pic:cNvPicPr/>
                   </pic:nvPicPr>
                   <pic:blipFill>
-                    <a:blip r:embed="rId25"/>
+                    <a:blip r:embed="rId35"/>
                     <a:stretch>
                       <a:fillRect/>
                     </a:stretch>
@@ -3112,25 +3488,6 @@
         <w:t xml:space="preserve"> acaba con la obtención del resultado requerido.</w:t>
       </w:r>
     </w:p>
-    <w:p>
-      <w:pPr>
-        <w:pStyle w:val="Ttulo1"/>
-        <w:numPr>
-          <w:ilvl w:val="0"/>
-          <w:numId w:val="3"/>
-        </w:numPr>
-        <w:rPr>
-          <w:rStyle w:val="Textoennegrita"/>
-        </w:rPr>
-      </w:pPr>
-      <w:r>
-        <w:rPr>
-          <w:rStyle w:val="Textoennegrita"/>
-        </w:rPr>
-        <w:t>VERIFICACIÓN EN LAS PLACAS DE PRUEBA. CONFIGURACIÓN DE LA FPGA (opcional).</w:t>
-      </w:r>
-    </w:p>
-    <w:p/>
     <w:sectPr>
       <w:pgSz w:w="11906" w:h="16838"/>
       <w:pgMar w:top="1417" w:right="1701" w:bottom="1417" w:left="1701" w:header="708" w:footer="708" w:gutter="0"/>
@@ -3142,7 +3499,7 @@
 </file>
 
 <file path=word/endnotes.xml><?xml version="1.0" encoding="utf-8"?>
-<w:endnotes xmlns:wpc="http://schemas.microsoft.com/office/word/2010/wordprocessingCanvas" xmlns:cx="http://schemas.microsoft.com/office/drawing/2014/chartex" xmlns:cx1="http://schemas.microsoft.com/office/drawing/2015/9/8/chartex" xmlns:cx2="http://schemas.microsoft.com/office/drawing/2015/10/21/chartex" xmlns:cx3="http://schemas.microsoft.com/office/drawing/2016/5/9/chartex" xmlns:cx4="http://schemas.microsoft.com/office/drawing/2016/5/10/chartex" xmlns:cx5="http://schemas.microsoft.com/office/drawing/2016/5/11/chartex" xmlns:cx6="http://schemas.microsoft.com/office/drawing/2016/5/12/chartex" xmlns:cx7="http://schemas.microsoft.com/office/drawing/2016/5/13/chartex" xmlns:cx8="http://schemas.microsoft.com/office/drawing/2016/5/14/chartex" xmlns:mc="http://schemas.openxmlformats.org/markup-compatibility/2006" xmlns:aink="http://schemas.microsoft.com/office/drawing/2016/ink" xmlns:am3d="http://schemas.microsoft.com/office/drawing/2017/model3d" xmlns:o="urn:schemas-microsoft-com:office:office" xmlns:oel="http://schemas.microsoft.com/office/2019/extlst" xmlns:r="http://schemas.openxmlformats.org/officeDocument/2006/relationships" xmlns:m="http://schemas.openxmlformats.org/officeDocument/2006/math" xmlns:v="urn:schemas-microsoft-com:vml" xmlns:wp14="http://schemas.microsoft.com/office/word/2010/wordprocessingDrawing" xmlns:wp="http://schemas.openxmlformats.org/drawingml/2006/wordprocessingDrawing" xmlns:w10="urn:schemas-microsoft-com:office:word" xmlns:w="http://schemas.openxmlformats.org/wordprocessingml/2006/main" xmlns:w14="http://schemas.microsoft.com/office/word/2010/wordml" xmlns:w15="http://schemas.microsoft.com/office/word/2012/wordml" xmlns:w16cex="http://schemas.microsoft.com/office/word/2018/wordml/cex" xmlns:w16cid="http://schemas.microsoft.com/office/word/2016/wordml/cid" xmlns:w16="http://schemas.microsoft.com/office/word/2018/wordml" xmlns:w16sdtdh="http://schemas.microsoft.com/office/word/2020/wordml/sdtdatahash" xmlns:w16se="http://schemas.microsoft.com/office/word/2015/wordml/symex" xmlns:wpg="http://schemas.microsoft.com/office/word/2010/wordprocessingGroup" xmlns:wpi="http://schemas.microsoft.com/office/word/2010/wordprocessingInk" xmlns:wne="http://schemas.microsoft.com/office/word/2006/wordml" xmlns:wps="http://schemas.microsoft.com/office/word/2010/wordprocessingShape" mc:Ignorable="w14 w15 w16se w16cid w16 w16cex w16sdtdh wp14">
+<w:endnotes xmlns:wpc="http://schemas.microsoft.com/office/word/2010/wordprocessingCanvas" xmlns:mc="http://schemas.openxmlformats.org/markup-compatibility/2006" xmlns:o="urn:schemas-microsoft-com:office:office" xmlns:r="http://schemas.openxmlformats.org/officeDocument/2006/relationships" xmlns:m="http://schemas.openxmlformats.org/officeDocument/2006/math" xmlns:v="urn:schemas-microsoft-com:vml" xmlns:wp14="http://schemas.microsoft.com/office/word/2010/wordprocessingDrawing" xmlns:wp="http://schemas.openxmlformats.org/drawingml/2006/wordprocessingDrawing" xmlns:w10="urn:schemas-microsoft-com:office:word" xmlns:w="http://schemas.openxmlformats.org/wordprocessingml/2006/main" xmlns:w14="http://schemas.microsoft.com/office/word/2010/wordml" xmlns:w15="http://schemas.microsoft.com/office/word/2012/wordml" xmlns:wpg="http://schemas.microsoft.com/office/word/2010/wordprocessingGroup" xmlns:wpi="http://schemas.microsoft.com/office/word/2010/wordprocessingInk" xmlns:wne="http://schemas.microsoft.com/office/word/2006/wordml" xmlns:wps="http://schemas.microsoft.com/office/word/2010/wordprocessingShape" mc:Ignorable="w14 w15 wp14">
   <w:endnote w:type="separator" w:id="-1">
     <w:p>
       <w:pPr>
@@ -3167,7 +3524,7 @@
 </file>
 
 <file path=word/footnotes.xml><?xml version="1.0" encoding="utf-8"?>
-<w:footnotes xmlns:wpc="http://schemas.microsoft.com/office/word/2010/wordprocessingCanvas" xmlns:cx="http://schemas.microsoft.com/office/drawing/2014/chartex" xmlns:cx1="http://schemas.microsoft.com/office/drawing/2015/9/8/chartex" xmlns:cx2="http://schemas.microsoft.com/office/drawing/2015/10/21/chartex" xmlns:cx3="http://schemas.microsoft.com/office/drawing/2016/5/9/chartex" xmlns:cx4="http://schemas.microsoft.com/office/drawing/2016/5/10/chartex" xmlns:cx5="http://schemas.microsoft.com/office/drawing/2016/5/11/chartex" xmlns:cx6="http://schemas.microsoft.com/office/drawing/2016/5/12/chartex" xmlns:cx7="http://schemas.microsoft.com/office/drawing/2016/5/13/chartex" xmlns:cx8="http://schemas.microsoft.com/office/drawing/2016/5/14/chartex" xmlns:mc="http://schemas.openxmlformats.org/markup-compatibility/2006" xmlns:aink="http://schemas.microsoft.com/office/drawing/2016/ink" xmlns:am3d="http://schemas.microsoft.com/office/drawing/2017/model3d" xmlns:o="urn:schemas-microsoft-com:office:office" xmlns:oel="http://schemas.microsoft.com/office/2019/extlst" xmlns:r="http://schemas.openxmlformats.org/officeDocument/2006/relationships" xmlns:m="http://schemas.openxmlformats.org/officeDocument/2006/math" xmlns:v="urn:schemas-microsoft-com:vml" xmlns:wp14="http://schemas.microsoft.com/office/word/2010/wordprocessingDrawing" xmlns:wp="http://schemas.openxmlformats.org/drawingml/2006/wordprocessingDrawing" xmlns:w10="urn:schemas-microsoft-com:office:word" xmlns:w="http://schemas.openxmlformats.org/wordprocessingml/2006/main" xmlns:w14="http://schemas.microsoft.com/office/word/2010/wordml" xmlns:w15="http://schemas.microsoft.com/office/word/2012/wordml" xmlns:w16cex="http://schemas.microsoft.com/office/word/2018/wordml/cex" xmlns:w16cid="http://schemas.microsoft.com/office/word/2016/wordml/cid" xmlns:w16="http://schemas.microsoft.com/office/word/2018/wordml" xmlns:w16sdtdh="http://schemas.microsoft.com/office/word/2020/wordml/sdtdatahash" xmlns:w16se="http://schemas.microsoft.com/office/word/2015/wordml/symex" xmlns:wpg="http://schemas.microsoft.com/office/word/2010/wordprocessingGroup" xmlns:wpi="http://schemas.microsoft.com/office/word/2010/wordprocessingInk" xmlns:wne="http://schemas.microsoft.com/office/word/2006/wordml" xmlns:wps="http://schemas.microsoft.com/office/word/2010/wordprocessingShape" mc:Ignorable="w14 w15 w16se w16cid w16 w16cex w16sdtdh wp14">
+<w:footnotes xmlns:wpc="http://schemas.microsoft.com/office/word/2010/wordprocessingCanvas" xmlns:mc="http://schemas.openxmlformats.org/markup-compatibility/2006" xmlns:o="urn:schemas-microsoft-com:office:office" xmlns:r="http://schemas.openxmlformats.org/officeDocument/2006/relationships" xmlns:m="http://schemas.openxmlformats.org/officeDocument/2006/math" xmlns:v="urn:schemas-microsoft-com:vml" xmlns:wp14="http://schemas.microsoft.com/office/word/2010/wordprocessingDrawing" xmlns:wp="http://schemas.openxmlformats.org/drawingml/2006/wordprocessingDrawing" xmlns:w10="urn:schemas-microsoft-com:office:word" xmlns:w="http://schemas.openxmlformats.org/wordprocessingml/2006/main" xmlns:w14="http://schemas.microsoft.com/office/word/2010/wordml" xmlns:w15="http://schemas.microsoft.com/office/word/2012/wordml" xmlns:wpg="http://schemas.microsoft.com/office/word/2010/wordprocessingGroup" xmlns:wpi="http://schemas.microsoft.com/office/word/2010/wordprocessingInk" xmlns:wne="http://schemas.microsoft.com/office/word/2006/wordml" xmlns:wps="http://schemas.microsoft.com/office/word/2010/wordprocessingShape" mc:Ignorable="w14 w15 wp14">
   <w:footnote w:type="separator" w:id="-1">
     <w:p>
       <w:pPr>
@@ -3192,7 +3549,7 @@
 </file>
 
 <file path=word/numbering.xml><?xml version="1.0" encoding="utf-8"?>
-<w:numbering xmlns:wpc="http://schemas.microsoft.com/office/word/2010/wordprocessingCanvas" xmlns:cx="http://schemas.microsoft.com/office/drawing/2014/chartex" xmlns:cx1="http://schemas.microsoft.com/office/drawing/2015/9/8/chartex" xmlns:cx2="http://schemas.microsoft.com/office/drawing/2015/10/21/chartex" xmlns:cx3="http://schemas.microsoft.com/office/drawing/2016/5/9/chartex" xmlns:cx4="http://schemas.microsoft.com/office/drawing/2016/5/10/chartex" xmlns:cx5="http://schemas.microsoft.com/office/drawing/2016/5/11/chartex" xmlns:cx6="http://schemas.microsoft.com/office/drawing/2016/5/12/chartex" xmlns:cx7="http://schemas.microsoft.com/office/drawing/2016/5/13/chartex" xmlns:cx8="http://schemas.microsoft.com/office/drawing/2016/5/14/chartex" xmlns:mc="http://schemas.openxmlformats.org/markup-compatibility/2006" xmlns:aink="http://schemas.microsoft.com/office/drawing/2016/ink" xmlns:am3d="http://schemas.microsoft.com/office/drawing/2017/model3d" xmlns:o="urn:schemas-microsoft-com:office:office" xmlns:oel="http://schemas.microsoft.com/office/2019/extlst" xmlns:r="http://schemas.openxmlformats.org/officeDocument/2006/relationships" xmlns:m="http://schemas.openxmlformats.org/officeDocument/2006/math" xmlns:v="urn:schemas-microsoft-com:vml" xmlns:wp14="http://schemas.microsoft.com/office/word/2010/wordprocessingDrawing" xmlns:wp="http://schemas.openxmlformats.org/drawingml/2006/wordprocessingDrawing" xmlns:w10="urn:schemas-microsoft-com:office:word" xmlns:w="http://schemas.openxmlformats.org/wordprocessingml/2006/main" xmlns:w14="http://schemas.microsoft.com/office/word/2010/wordml" xmlns:w15="http://schemas.microsoft.com/office/word/2012/wordml" xmlns:w16cex="http://schemas.microsoft.com/office/word/2018/wordml/cex" xmlns:w16cid="http://schemas.microsoft.com/office/word/2016/wordml/cid" xmlns:w16="http://schemas.microsoft.com/office/word/2018/wordml" xmlns:w16sdtdh="http://schemas.microsoft.com/office/word/2020/wordml/sdtdatahash" xmlns:w16se="http://schemas.microsoft.com/office/word/2015/wordml/symex" xmlns:wpg="http://schemas.microsoft.com/office/word/2010/wordprocessingGroup" xmlns:wpi="http://schemas.microsoft.com/office/word/2010/wordprocessingInk" xmlns:wne="http://schemas.microsoft.com/office/word/2006/wordml" xmlns:wps="http://schemas.microsoft.com/office/word/2010/wordprocessingShape" mc:Ignorable="w14 w15 w16se w16cid w16 w16cex w16sdtdh wp14">
+<w:numbering xmlns:wpc="http://schemas.microsoft.com/office/word/2010/wordprocessingCanvas" xmlns:mc="http://schemas.openxmlformats.org/markup-compatibility/2006" xmlns:o="urn:schemas-microsoft-com:office:office" xmlns:r="http://schemas.openxmlformats.org/officeDocument/2006/relationships" xmlns:m="http://schemas.openxmlformats.org/officeDocument/2006/math" xmlns:v="urn:schemas-microsoft-com:vml" xmlns:wp14="http://schemas.microsoft.com/office/word/2010/wordprocessingDrawing" xmlns:wp="http://schemas.openxmlformats.org/drawingml/2006/wordprocessingDrawing" xmlns:w10="urn:schemas-microsoft-com:office:word" xmlns:w="http://schemas.openxmlformats.org/wordprocessingml/2006/main" xmlns:w14="http://schemas.microsoft.com/office/word/2010/wordml" xmlns:w15="http://schemas.microsoft.com/office/word/2012/wordml" xmlns:wpg="http://schemas.microsoft.com/office/word/2010/wordprocessingGroup" xmlns:wpi="http://schemas.microsoft.com/office/word/2010/wordprocessingInk" xmlns:wne="http://schemas.microsoft.com/office/word/2006/wordml" xmlns:wps="http://schemas.microsoft.com/office/word/2010/wordprocessingShape" mc:Ignorable="w14 w15 wp14">
   <w:abstractNum w:abstractNumId="0" w15:restartNumberingAfterBreak="0">
     <w:nsid w:val="0CC77193"/>
     <w:multiLevelType w:val="hybridMultilevel"/>
@@ -5618,86 +5975,86 @@
       </w:pPr>
     </w:lvl>
   </w:abstractNum>
-  <w:num w:numId="1" w16cid:durableId="575013446">
+  <w:num w:numId="1">
     <w:abstractNumId w:val="11"/>
   </w:num>
-  <w:num w:numId="2" w16cid:durableId="1478379637">
+  <w:num w:numId="2">
     <w:abstractNumId w:val="3"/>
   </w:num>
-  <w:num w:numId="3" w16cid:durableId="1639069840">
+  <w:num w:numId="3">
     <w:abstractNumId w:val="19"/>
   </w:num>
-  <w:num w:numId="4" w16cid:durableId="270554653">
+  <w:num w:numId="4">
     <w:abstractNumId w:val="22"/>
   </w:num>
-  <w:num w:numId="5" w16cid:durableId="816652656">
+  <w:num w:numId="5">
     <w:abstractNumId w:val="13"/>
   </w:num>
-  <w:num w:numId="6" w16cid:durableId="1801217961">
+  <w:num w:numId="6">
     <w:abstractNumId w:val="6"/>
   </w:num>
-  <w:num w:numId="7" w16cid:durableId="103621474">
+  <w:num w:numId="7">
     <w:abstractNumId w:val="1"/>
   </w:num>
-  <w:num w:numId="8" w16cid:durableId="1740907333">
+  <w:num w:numId="8">
     <w:abstractNumId w:val="18"/>
   </w:num>
-  <w:num w:numId="9" w16cid:durableId="1830630508">
+  <w:num w:numId="9">
     <w:abstractNumId w:val="10"/>
   </w:num>
-  <w:num w:numId="10" w16cid:durableId="1083726520">
+  <w:num w:numId="10">
     <w:abstractNumId w:val="7"/>
   </w:num>
-  <w:num w:numId="11" w16cid:durableId="1577519729">
+  <w:num w:numId="11">
     <w:abstractNumId w:val="20"/>
   </w:num>
-  <w:num w:numId="12" w16cid:durableId="1792629526">
+  <w:num w:numId="12">
     <w:abstractNumId w:val="12"/>
   </w:num>
-  <w:num w:numId="13" w16cid:durableId="1645306412">
+  <w:num w:numId="13">
     <w:abstractNumId w:val="0"/>
   </w:num>
-  <w:num w:numId="14" w16cid:durableId="1146817346">
+  <w:num w:numId="14">
     <w:abstractNumId w:val="14"/>
   </w:num>
-  <w:num w:numId="15" w16cid:durableId="937906221">
+  <w:num w:numId="15">
     <w:abstractNumId w:val="16"/>
   </w:num>
-  <w:num w:numId="16" w16cid:durableId="473252496">
+  <w:num w:numId="16">
     <w:abstractNumId w:val="8"/>
   </w:num>
-  <w:num w:numId="17" w16cid:durableId="997853577">
+  <w:num w:numId="17">
     <w:abstractNumId w:val="15"/>
   </w:num>
-  <w:num w:numId="18" w16cid:durableId="456487099">
+  <w:num w:numId="18">
     <w:abstractNumId w:val="23"/>
   </w:num>
-  <w:num w:numId="19" w16cid:durableId="351146520">
+  <w:num w:numId="19">
     <w:abstractNumId w:val="24"/>
   </w:num>
-  <w:num w:numId="20" w16cid:durableId="2147315746">
+  <w:num w:numId="20">
     <w:abstractNumId w:val="21"/>
   </w:num>
-  <w:num w:numId="21" w16cid:durableId="775710173">
+  <w:num w:numId="21">
     <w:abstractNumId w:val="5"/>
   </w:num>
-  <w:num w:numId="22" w16cid:durableId="1657761295">
+  <w:num w:numId="22">
     <w:abstractNumId w:val="17"/>
   </w:num>
-  <w:num w:numId="23" w16cid:durableId="1002396477">
+  <w:num w:numId="23">
     <w:abstractNumId w:val="4"/>
   </w:num>
-  <w:num w:numId="24" w16cid:durableId="879821700">
+  <w:num w:numId="24">
     <w:abstractNumId w:val="2"/>
   </w:num>
-  <w:num w:numId="25" w16cid:durableId="86120464">
+  <w:num w:numId="25">
     <w:abstractNumId w:val="9"/>
   </w:num>
 </w:numbering>
 </file>
 
 <file path=word/styles.xml><?xml version="1.0" encoding="utf-8"?>
-<w:styles xmlns:mc="http://schemas.openxmlformats.org/markup-compatibility/2006" xmlns:r="http://schemas.openxmlformats.org/officeDocument/2006/relationships" xmlns:w="http://schemas.openxmlformats.org/wordprocessingml/2006/main" xmlns:w14="http://schemas.microsoft.com/office/word/2010/wordml" xmlns:w15="http://schemas.microsoft.com/office/word/2012/wordml" xmlns:w16cex="http://schemas.microsoft.com/office/word/2018/wordml/cex" xmlns:w16cid="http://schemas.microsoft.com/office/word/2016/wordml/cid" xmlns:w16="http://schemas.microsoft.com/office/word/2018/wordml" xmlns:w16sdtdh="http://schemas.microsoft.com/office/word/2020/wordml/sdtdatahash" xmlns:w16se="http://schemas.microsoft.com/office/word/2015/wordml/symex" mc:Ignorable="w14 w15 w16se w16cid w16 w16cex w16sdtdh">
+<w:styles xmlns:mc="http://schemas.openxmlformats.org/markup-compatibility/2006" xmlns:r="http://schemas.openxmlformats.org/officeDocument/2006/relationships" xmlns:w="http://schemas.openxmlformats.org/wordprocessingml/2006/main" xmlns:w14="http://schemas.microsoft.com/office/word/2010/wordml" xmlns:w15="http://schemas.microsoft.com/office/word/2012/wordml" mc:Ignorable="w14 w15">
   <w:docDefaults>
     <w:rPrDefault>
       <w:rPr>
@@ -5713,7 +6070,7 @@
       </w:pPr>
     </w:pPrDefault>
   </w:docDefaults>
-  <w:latentStyles w:defLockedState="0" w:defUIPriority="99" w:defSemiHidden="0" w:defUnhideWhenUsed="0" w:defQFormat="0" w:count="376">
+  <w:latentStyles w:defLockedState="0" w:defUIPriority="99" w:defSemiHidden="0" w:defUnhideWhenUsed="0" w:defQFormat="0" w:count="371">
     <w:lsdException w:name="Normal" w:uiPriority="0" w:qFormat="1"/>
     <w:lsdException w:name="heading 1" w:uiPriority="9" w:qFormat="1"/>
     <w:lsdException w:name="heading 2" w:semiHidden="1" w:uiPriority="9" w:unhideWhenUsed="1" w:qFormat="1"/>
@@ -6085,11 +6442,6 @@
     <w:lsdException w:name="List Table 5 Dark Accent 6" w:uiPriority="50"/>
     <w:lsdException w:name="List Table 6 Colorful Accent 6" w:uiPriority="51"/>
     <w:lsdException w:name="List Table 7 Colorful Accent 6" w:uiPriority="52"/>
-    <w:lsdException w:name="Mention" w:semiHidden="1" w:unhideWhenUsed="1"/>
-    <w:lsdException w:name="Smart Hyperlink" w:semiHidden="1" w:unhideWhenUsed="1"/>
-    <w:lsdException w:name="Hashtag" w:semiHidden="1" w:unhideWhenUsed="1"/>
-    <w:lsdException w:name="Unresolved Mention" w:semiHidden="1" w:unhideWhenUsed="1"/>
-    <w:lsdException w:name="Smart Link" w:semiHidden="1" w:unhideWhenUsed="1"/>
   </w:latentStyles>
   <w:style w:type="paragraph" w:default="1" w:styleId="Normal">
     <w:name w:val="Normal"/>
@@ -6488,11 +6840,11 @@
       <w:color w:val="44546A" w:themeColor="text2"/>
     </w:rPr>
   </w:style>
-  <w:style w:type="paragraph" w:styleId="Ttulo">
+  <w:style w:type="paragraph" w:styleId="Puesto">
     <w:name w:val="Title"/>
     <w:basedOn w:val="Normal"/>
     <w:next w:val="Normal"/>
-    <w:link w:val="TtuloCar"/>
+    <w:link w:val="PuestoCar"/>
     <w:uiPriority w:val="10"/>
     <w:qFormat/>
     <w:rsid w:val="0027612B"/>
@@ -6509,10 +6861,10 @@
       <w:szCs w:val="72"/>
     </w:rPr>
   </w:style>
-  <w:style w:type="character" w:customStyle="1" w:styleId="TtuloCar">
-    <w:name w:val="Título Car"/>
+  <w:style w:type="character" w:customStyle="1" w:styleId="PuestoCar">
+    <w:name w:val="Puesto Car"/>
     <w:basedOn w:val="Fuentedeprrafopredeter"/>
-    <w:link w:val="Ttulo"/>
+    <w:link w:val="Puesto"/>
     <w:uiPriority w:val="10"/>
     <w:rsid w:val="0027612B"/>
     <w:rPr>
@@ -6719,7 +7071,7 @@
       <w:spacing w:val="10"/>
     </w:rPr>
   </w:style>
-  <w:style w:type="paragraph" w:styleId="TtuloTDC">
+  <w:style w:type="paragraph" w:styleId="TtulodeTDC">
     <w:name w:val="TOC Heading"/>
     <w:basedOn w:val="Ttulo1"/>
     <w:next w:val="Normal"/>

</xml_diff>